<commit_message>
Add introduction to Section 4
</commit_message>
<xml_diff>
--- a/Thesis-Report -Chapter4.docx
+++ b/Thesis-Report -Chapter4.docx
@@ -104,13 +104,1315 @@
     <w:p>
       <w:pPr>
         <w:pStyle w:val="a8"/>
-      </w:pPr>
-      <w:r>
-        <w:rPr>
-          <w:rFonts w:hint="cs"/>
-          <w:rtl/>
-        </w:rPr>
-        <w:t>متن</w:t>
+        <w:rPr>
+          <w:rFonts w:hint="cs"/>
+          <w:rtl/>
+        </w:rPr>
+      </w:pPr>
+      <w:r>
+        <w:rPr>
+          <w:rFonts w:hint="cs"/>
+          <w:rtl/>
+        </w:rPr>
+        <w:t>در این فصل</w:t>
+      </w:r>
+      <w:r>
+        <w:rPr>
+          <w:rtl/>
+        </w:rPr>
+        <w:t xml:space="preserve"> به شب</w:t>
+      </w:r>
+      <w:r>
+        <w:rPr>
+          <w:rFonts w:hint="cs"/>
+          <w:rtl/>
+        </w:rPr>
+        <w:t>ی</w:t>
+      </w:r>
+      <w:r>
+        <w:rPr>
+          <w:rFonts w:hint="eastAsia"/>
+          <w:rtl/>
+        </w:rPr>
+        <w:t>ه‌ساز</w:t>
+      </w:r>
+      <w:r>
+        <w:rPr>
+          <w:rFonts w:hint="cs"/>
+          <w:rtl/>
+        </w:rPr>
+        <w:t>ی</w:t>
+      </w:r>
+      <w:r>
+        <w:rPr>
+          <w:rtl/>
+        </w:rPr>
+        <w:t xml:space="preserve"> و ارز</w:t>
+      </w:r>
+      <w:r>
+        <w:rPr>
+          <w:rFonts w:hint="cs"/>
+          <w:rtl/>
+        </w:rPr>
+        <w:t>ی</w:t>
+      </w:r>
+      <w:r>
+        <w:rPr>
+          <w:rFonts w:hint="eastAsia"/>
+          <w:rtl/>
+        </w:rPr>
+        <w:t>اب</w:t>
+      </w:r>
+      <w:r>
+        <w:rPr>
+          <w:rFonts w:hint="cs"/>
+          <w:rtl/>
+        </w:rPr>
+        <w:t>ی</w:t>
+      </w:r>
+      <w:r>
+        <w:rPr>
+          <w:rtl/>
+        </w:rPr>
+        <w:t xml:space="preserve"> نتا</w:t>
+      </w:r>
+      <w:r>
+        <w:rPr>
+          <w:rFonts w:hint="cs"/>
+          <w:rtl/>
+        </w:rPr>
+        <w:t>ی</w:t>
+      </w:r>
+      <w:r>
+        <w:rPr>
+          <w:rFonts w:hint="eastAsia"/>
+          <w:rtl/>
+        </w:rPr>
+        <w:t>ج</w:t>
+      </w:r>
+      <w:r>
+        <w:rPr>
+          <w:rtl/>
+        </w:rPr>
+        <w:t xml:space="preserve"> </w:t>
+      </w:r>
+      <w:r>
+        <w:rPr>
+          <w:rFonts w:hint="cs"/>
+          <w:rtl/>
+        </w:rPr>
+        <w:t>پرداخته</w:t>
+      </w:r>
+      <w:r>
+        <w:rPr>
+          <w:rtl/>
+        </w:rPr>
+        <w:t xml:space="preserve"> م</w:t>
+      </w:r>
+      <w:r>
+        <w:rPr>
+          <w:rFonts w:hint="cs"/>
+          <w:rtl/>
+        </w:rPr>
+        <w:t>ی‌</w:t>
+      </w:r>
+      <w:r>
+        <w:rPr>
+          <w:rFonts w:hint="eastAsia"/>
+          <w:rtl/>
+        </w:rPr>
+        <w:t>شود</w:t>
+      </w:r>
+      <w:r>
+        <w:rPr>
+          <w:rFonts w:hint="cs"/>
+          <w:rtl/>
+        </w:rPr>
+        <w:t>. ابتدا</w:t>
+      </w:r>
+      <w:r>
+        <w:rPr>
+          <w:rFonts w:hint="cs"/>
+          <w:rtl/>
+        </w:rPr>
+        <w:t xml:space="preserve"> مجموعه</w:t>
+      </w:r>
+      <w:r>
+        <w:rPr>
+          <w:rtl/>
+        </w:rPr>
+        <w:t xml:space="preserve"> داد</w:t>
+      </w:r>
+      <w:r>
+        <w:rPr>
+          <w:rFonts w:hint="cs"/>
+          <w:rtl/>
+        </w:rPr>
+        <w:t>گان</w:t>
+      </w:r>
+      <w:r>
+        <w:rPr>
+          <w:rtl/>
+        </w:rPr>
+        <w:t xml:space="preserve"> موقع</w:t>
+      </w:r>
+      <w:r>
+        <w:rPr>
+          <w:rFonts w:hint="cs"/>
+          <w:rtl/>
+        </w:rPr>
+        <w:t>ی</w:t>
+      </w:r>
+      <w:r>
+        <w:rPr>
+          <w:rFonts w:hint="eastAsia"/>
+          <w:rtl/>
+        </w:rPr>
+        <w:t>ت‌</w:t>
+      </w:r>
+      <w:r>
+        <w:rPr>
+          <w:rFonts w:hint="cs"/>
+          <w:rtl/>
+        </w:rPr>
+        <w:t>ی</w:t>
+      </w:r>
+      <w:r>
+        <w:rPr>
+          <w:rFonts w:hint="eastAsia"/>
+          <w:rtl/>
+        </w:rPr>
+        <w:t>اب</w:t>
+      </w:r>
+      <w:r>
+        <w:rPr>
+          <w:rFonts w:hint="cs"/>
+          <w:rtl/>
+        </w:rPr>
+        <w:t>ی</w:t>
+      </w:r>
+      <w:r>
+        <w:rPr>
+          <w:rtl/>
+        </w:rPr>
+        <w:t xml:space="preserve"> مبتن</w:t>
+      </w:r>
+      <w:r>
+        <w:rPr>
+          <w:rFonts w:hint="cs"/>
+          <w:rtl/>
+        </w:rPr>
+        <w:t>ی</w:t>
+      </w:r>
+      <w:r>
+        <w:rPr>
+          <w:rtl/>
+        </w:rPr>
+        <w:t xml:space="preserve"> بر </w:t>
+      </w:r>
+      <w:r>
+        <w:t>RSS</w:t>
+      </w:r>
+      <w:r>
+        <w:rPr>
+          <w:rFonts w:hint="cs"/>
+          <w:rtl/>
+        </w:rPr>
+        <w:t xml:space="preserve"> </w:t>
+      </w:r>
+      <w:r>
+        <w:rPr>
+          <w:rtl/>
+        </w:rPr>
+        <w:t>که اطلاعات اساس</w:t>
+      </w:r>
+      <w:r>
+        <w:rPr>
+          <w:rFonts w:hint="cs"/>
+          <w:rtl/>
+        </w:rPr>
+        <w:t>ی</w:t>
+      </w:r>
+      <w:r>
+        <w:rPr>
+          <w:rtl/>
+        </w:rPr>
+        <w:t xml:space="preserve"> برا</w:t>
+      </w:r>
+      <w:r>
+        <w:rPr>
+          <w:rFonts w:hint="cs"/>
+          <w:rtl/>
+        </w:rPr>
+        <w:t>ی</w:t>
+      </w:r>
+      <w:r>
+        <w:rPr>
+          <w:rtl/>
+        </w:rPr>
+        <w:t xml:space="preserve"> ارز</w:t>
+      </w:r>
+      <w:r>
+        <w:rPr>
+          <w:rFonts w:hint="cs"/>
+          <w:rtl/>
+        </w:rPr>
+        <w:t>ی</w:t>
+      </w:r>
+      <w:r>
+        <w:rPr>
+          <w:rFonts w:hint="eastAsia"/>
+          <w:rtl/>
+        </w:rPr>
+        <w:t>اب</w:t>
+      </w:r>
+      <w:r>
+        <w:rPr>
+          <w:rFonts w:hint="cs"/>
+          <w:rtl/>
+        </w:rPr>
+        <w:t>ی</w:t>
+      </w:r>
+      <w:r>
+        <w:rPr>
+          <w:rtl/>
+        </w:rPr>
+        <w:t xml:space="preserve"> الگور</w:t>
+      </w:r>
+      <w:r>
+        <w:rPr>
+          <w:rFonts w:hint="cs"/>
+          <w:rtl/>
+        </w:rPr>
+        <w:t>ی</w:t>
+      </w:r>
+      <w:r>
+        <w:rPr>
+          <w:rFonts w:hint="eastAsia"/>
+          <w:rtl/>
+        </w:rPr>
+        <w:t>تم‌ها</w:t>
+      </w:r>
+      <w:r>
+        <w:rPr>
+          <w:rtl/>
+        </w:rPr>
+        <w:t xml:space="preserve"> و روش‌ها</w:t>
+      </w:r>
+      <w:r>
+        <w:rPr>
+          <w:rFonts w:hint="cs"/>
+          <w:rtl/>
+        </w:rPr>
+        <w:t>ی</w:t>
+      </w:r>
+      <w:r>
+        <w:rPr>
+          <w:rtl/>
+        </w:rPr>
+        <w:t xml:space="preserve"> موقع</w:t>
+      </w:r>
+      <w:r>
+        <w:rPr>
+          <w:rFonts w:hint="cs"/>
+          <w:rtl/>
+        </w:rPr>
+        <w:t>ی</w:t>
+      </w:r>
+      <w:r>
+        <w:rPr>
+          <w:rFonts w:hint="eastAsia"/>
+          <w:rtl/>
+        </w:rPr>
+        <w:t>ت‌</w:t>
+      </w:r>
+      <w:r>
+        <w:rPr>
+          <w:rFonts w:hint="cs"/>
+          <w:rtl/>
+        </w:rPr>
+        <w:t>ی</w:t>
+      </w:r>
+      <w:r>
+        <w:rPr>
+          <w:rFonts w:hint="eastAsia"/>
+          <w:rtl/>
+        </w:rPr>
+        <w:t>اب</w:t>
+      </w:r>
+      <w:r>
+        <w:rPr>
+          <w:rFonts w:hint="cs"/>
+          <w:rtl/>
+        </w:rPr>
+        <w:t>ی</w:t>
+      </w:r>
+      <w:r>
+        <w:rPr>
+          <w:rtl/>
+        </w:rPr>
+        <w:t xml:space="preserve"> م</w:t>
+      </w:r>
+      <w:r>
+        <w:rPr>
+          <w:rFonts w:hint="cs"/>
+          <w:rtl/>
+        </w:rPr>
+        <w:t>ی‌</w:t>
+      </w:r>
+      <w:r>
+        <w:rPr>
+          <w:rFonts w:hint="eastAsia"/>
+          <w:rtl/>
+        </w:rPr>
+        <w:t>باشند،</w:t>
+      </w:r>
+      <w:r>
+        <w:rPr>
+          <w:rtl/>
+        </w:rPr>
+        <w:t xml:space="preserve"> </w:t>
+      </w:r>
+      <w:r>
+        <w:rPr>
+          <w:rFonts w:hint="cs"/>
+          <w:rtl/>
+        </w:rPr>
+        <w:t>ارائه می گردد</w:t>
+      </w:r>
+      <w:r>
+        <w:rPr>
+          <w:rtl/>
+        </w:rPr>
+        <w:t>. سپس، به بررس</w:t>
+      </w:r>
+      <w:r>
+        <w:rPr>
+          <w:rFonts w:hint="cs"/>
+          <w:rtl/>
+        </w:rPr>
+        <w:t>ی</w:t>
+      </w:r>
+      <w:r>
+        <w:rPr>
+          <w:rtl/>
+        </w:rPr>
+        <w:t xml:space="preserve"> </w:t>
+      </w:r>
+      <w:r>
+        <w:rPr>
+          <w:rFonts w:hint="cs"/>
+          <w:rtl/>
+        </w:rPr>
+        <w:t>نتایج شبیه‌سازی</w:t>
+      </w:r>
+      <w:r>
+        <w:rPr>
+          <w:rtl/>
+        </w:rPr>
+        <w:t xml:space="preserve"> در</w:t>
+      </w:r>
+      <w:r>
+        <w:rPr>
+          <w:rFonts w:hint="cs"/>
+          <w:rtl/>
+        </w:rPr>
+        <w:t>مورد</w:t>
+      </w:r>
+      <w:r>
+        <w:rPr>
+          <w:rtl/>
+        </w:rPr>
+        <w:t xml:space="preserve"> روش‌ها</w:t>
+      </w:r>
+      <w:r>
+        <w:rPr>
+          <w:rFonts w:hint="cs"/>
+          <w:rtl/>
+        </w:rPr>
+        <w:t>ی</w:t>
+      </w:r>
+      <w:r>
+        <w:rPr>
+          <w:rtl/>
+        </w:rPr>
+        <w:t xml:space="preserve"> آموزش </w:t>
+      </w:r>
+      <w:r>
+        <w:rPr>
+          <w:rFonts w:hint="cs"/>
+          <w:rtl/>
+        </w:rPr>
+        <w:t xml:space="preserve">مدل </w:t>
+      </w:r>
+      <w:r>
+        <w:rPr>
+          <w:rtl/>
+        </w:rPr>
+        <w:t>موقع</w:t>
+      </w:r>
+      <w:r>
+        <w:rPr>
+          <w:rFonts w:hint="cs"/>
+          <w:rtl/>
+        </w:rPr>
+        <w:t>ی</w:t>
+      </w:r>
+      <w:r>
+        <w:rPr>
+          <w:rFonts w:hint="eastAsia"/>
+          <w:rtl/>
+        </w:rPr>
+        <w:t>ت‌</w:t>
+      </w:r>
+      <w:r>
+        <w:rPr>
+          <w:rFonts w:hint="cs"/>
+          <w:rtl/>
+        </w:rPr>
+        <w:t>ی</w:t>
+      </w:r>
+      <w:r>
+        <w:rPr>
+          <w:rFonts w:hint="eastAsia"/>
+          <w:rtl/>
+        </w:rPr>
+        <w:t>اب</w:t>
+      </w:r>
+      <w:r>
+        <w:rPr>
+          <w:rtl/>
+        </w:rPr>
+        <w:t xml:space="preserve"> با استفاده از الگور</w:t>
+      </w:r>
+      <w:r>
+        <w:rPr>
+          <w:rFonts w:hint="cs"/>
+          <w:rtl/>
+        </w:rPr>
+        <w:t>ی</w:t>
+      </w:r>
+      <w:r>
+        <w:rPr>
+          <w:rFonts w:hint="eastAsia"/>
+          <w:rtl/>
+        </w:rPr>
+        <w:t>تم‌ها</w:t>
+      </w:r>
+      <w:r>
+        <w:rPr>
+          <w:rFonts w:hint="cs"/>
+          <w:rtl/>
+        </w:rPr>
+        <w:t>ی</w:t>
+      </w:r>
+      <w:r>
+        <w:rPr>
+          <w:rtl/>
+        </w:rPr>
+        <w:t xml:space="preserve"> </w:t>
+      </w:r>
+      <w:r>
+        <w:rPr>
+          <w:rFonts w:hint="cs"/>
+          <w:rtl/>
+        </w:rPr>
+        <w:t>ی</w:t>
+      </w:r>
+      <w:r>
+        <w:rPr>
+          <w:rFonts w:hint="eastAsia"/>
+          <w:rtl/>
+        </w:rPr>
+        <w:t>ادگ</w:t>
+      </w:r>
+      <w:r>
+        <w:rPr>
+          <w:rFonts w:hint="cs"/>
+          <w:rtl/>
+        </w:rPr>
+        <w:t>ی</w:t>
+      </w:r>
+      <w:r>
+        <w:rPr>
+          <w:rFonts w:hint="eastAsia"/>
+          <w:rtl/>
+        </w:rPr>
+        <w:t>ر</w:t>
+      </w:r>
+      <w:r>
+        <w:rPr>
+          <w:rFonts w:hint="cs"/>
+          <w:rtl/>
+        </w:rPr>
+        <w:t>ی</w:t>
+      </w:r>
+      <w:r>
+        <w:rPr>
+          <w:rtl/>
+        </w:rPr>
+        <w:t xml:space="preserve"> گروه</w:t>
+      </w:r>
+      <w:r>
+        <w:rPr>
+          <w:rFonts w:hint="cs"/>
+          <w:rtl/>
+        </w:rPr>
+        <w:t>ی</w:t>
+      </w:r>
+      <w:r>
+        <w:rPr>
+          <w:rtl/>
+        </w:rPr>
+        <w:t xml:space="preserve"> که </w:t>
+      </w:r>
+      <w:r>
+        <w:rPr>
+          <w:rFonts w:hint="cs"/>
+          <w:rtl/>
+        </w:rPr>
+        <w:t>راهکار اصلی در</w:t>
+      </w:r>
+      <w:r>
+        <w:rPr>
+          <w:rtl/>
+        </w:rPr>
+        <w:t xml:space="preserve"> بهبود دقت موقع</w:t>
+      </w:r>
+      <w:r>
+        <w:rPr>
+          <w:rFonts w:hint="cs"/>
+          <w:rtl/>
+        </w:rPr>
+        <w:t>ی</w:t>
+      </w:r>
+      <w:r>
+        <w:rPr>
+          <w:rFonts w:hint="eastAsia"/>
+          <w:rtl/>
+        </w:rPr>
+        <w:t>ت‌</w:t>
+      </w:r>
+      <w:r>
+        <w:rPr>
+          <w:rFonts w:hint="cs"/>
+          <w:rtl/>
+        </w:rPr>
+        <w:t>ی</w:t>
+      </w:r>
+      <w:r>
+        <w:rPr>
+          <w:rFonts w:hint="eastAsia"/>
+          <w:rtl/>
+        </w:rPr>
+        <w:t>اب</w:t>
+      </w:r>
+      <w:r>
+        <w:rPr>
+          <w:rFonts w:hint="cs"/>
+          <w:rtl/>
+        </w:rPr>
+        <w:t>ی</w:t>
+      </w:r>
+      <w:r>
+        <w:rPr>
+          <w:rtl/>
+        </w:rPr>
+        <w:t xml:space="preserve"> هستند</w:t>
+      </w:r>
+      <w:r>
+        <w:rPr>
+          <w:rFonts w:hint="cs"/>
+          <w:rtl/>
+        </w:rPr>
+        <w:t xml:space="preserve"> </w:t>
+      </w:r>
+      <w:r>
+        <w:rPr>
+          <w:rFonts w:hint="cs"/>
+          <w:rtl/>
+        </w:rPr>
+        <w:t>پرداخته می شود</w:t>
+      </w:r>
+      <w:r>
+        <w:rPr>
+          <w:rtl/>
+        </w:rPr>
+        <w:t xml:space="preserve">. بعد از آن، </w:t>
+      </w:r>
+      <w:r>
+        <w:rPr>
+          <w:rFonts w:hint="cs"/>
+          <w:rtl/>
+        </w:rPr>
+        <w:t>پیاده‌سازی دو روش پیشنهادی برای بهبود مدل یادگیری گروهی</w:t>
+      </w:r>
+      <w:r>
+        <w:rPr>
+          <w:rFonts w:hint="cs"/>
+          <w:rtl/>
+        </w:rPr>
+        <w:t>؛</w:t>
+      </w:r>
+      <w:r>
+        <w:rPr>
+          <w:rFonts w:hint="cs"/>
+          <w:rtl/>
+        </w:rPr>
+        <w:t xml:space="preserve"> یعنی</w:t>
+      </w:r>
+      <w:r>
+        <w:rPr>
+          <w:rtl/>
+        </w:rPr>
+        <w:t xml:space="preserve"> روش‌ها</w:t>
+      </w:r>
+      <w:r>
+        <w:rPr>
+          <w:rFonts w:hint="cs"/>
+          <w:rtl/>
+        </w:rPr>
+        <w:t>ی</w:t>
+      </w:r>
+      <w:r>
+        <w:rPr>
+          <w:rtl/>
+        </w:rPr>
+        <w:t xml:space="preserve"> کاهش ابعا</w:t>
+      </w:r>
+      <w:r>
+        <w:rPr>
+          <w:rFonts w:hint="eastAsia"/>
+          <w:rtl/>
+        </w:rPr>
+        <w:t>د</w:t>
+      </w:r>
+      <w:r>
+        <w:rPr>
+          <w:rFonts w:hint="cs"/>
+          <w:rtl/>
+        </w:rPr>
+        <w:t xml:space="preserve"> و الگوریتم ژنتیک </w:t>
+      </w:r>
+      <w:r>
+        <w:rPr>
+          <w:rFonts w:hint="cs"/>
+          <w:rtl/>
+        </w:rPr>
+        <w:t>بررسی میشود</w:t>
+      </w:r>
+      <w:r>
+        <w:rPr>
+          <w:rFonts w:hint="cs"/>
+          <w:rtl/>
+        </w:rPr>
+        <w:t>.</w:t>
+      </w:r>
+      <w:r>
+        <w:rPr>
+          <w:rFonts w:hint="cs"/>
+          <w:rtl/>
+        </w:rPr>
+        <w:t xml:space="preserve"> روش کاهش ابعاد </w:t>
+      </w:r>
+      <w:r>
+        <w:rPr>
+          <w:rtl/>
+        </w:rPr>
+        <w:t>برا</w:t>
+      </w:r>
+      <w:r>
+        <w:rPr>
+          <w:rFonts w:hint="cs"/>
+          <w:rtl/>
+        </w:rPr>
+        <w:t>ی</w:t>
+      </w:r>
+      <w:r>
+        <w:rPr>
+          <w:rtl/>
+        </w:rPr>
+        <w:t xml:space="preserve"> کاهش پ</w:t>
+      </w:r>
+      <w:r>
+        <w:rPr>
+          <w:rFonts w:hint="cs"/>
+          <w:rtl/>
+        </w:rPr>
+        <w:t>ی</w:t>
+      </w:r>
+      <w:r>
+        <w:rPr>
+          <w:rFonts w:hint="eastAsia"/>
+          <w:rtl/>
+        </w:rPr>
+        <w:t>چ</w:t>
+      </w:r>
+      <w:r>
+        <w:rPr>
+          <w:rFonts w:hint="cs"/>
+          <w:rtl/>
+        </w:rPr>
+        <w:t>ی</w:t>
+      </w:r>
+      <w:r>
+        <w:rPr>
+          <w:rFonts w:hint="eastAsia"/>
+          <w:rtl/>
+        </w:rPr>
+        <w:t>دگ</w:t>
+      </w:r>
+      <w:r>
+        <w:rPr>
+          <w:rFonts w:hint="cs"/>
+          <w:rtl/>
+        </w:rPr>
+        <w:t>ی</w:t>
+      </w:r>
+      <w:r>
+        <w:rPr>
+          <w:rtl/>
+        </w:rPr>
+        <w:t xml:space="preserve"> محاسبات</w:t>
+      </w:r>
+      <w:r>
+        <w:rPr>
+          <w:rFonts w:hint="cs"/>
+          <w:rtl/>
+        </w:rPr>
+        <w:t>ی</w:t>
+      </w:r>
+      <w:r>
+        <w:rPr>
+          <w:rtl/>
+        </w:rPr>
+        <w:t xml:space="preserve"> و بهبود کارا</w:t>
+      </w:r>
+      <w:r>
+        <w:rPr>
+          <w:rFonts w:hint="cs"/>
+          <w:rtl/>
+        </w:rPr>
+        <w:t>یی</w:t>
+      </w:r>
+      <w:r>
+        <w:rPr>
+          <w:rtl/>
+        </w:rPr>
+        <w:t xml:space="preserve"> الگور</w:t>
+      </w:r>
+      <w:r>
+        <w:rPr>
+          <w:rFonts w:hint="cs"/>
+          <w:rtl/>
+        </w:rPr>
+        <w:t>ی</w:t>
+      </w:r>
+      <w:r>
+        <w:rPr>
+          <w:rFonts w:hint="eastAsia"/>
+          <w:rtl/>
+        </w:rPr>
+        <w:t>تم‌ها</w:t>
+      </w:r>
+      <w:r>
+        <w:rPr>
+          <w:rFonts w:hint="cs"/>
+          <w:rtl/>
+        </w:rPr>
+        <w:t>ی</w:t>
+      </w:r>
+      <w:r>
+        <w:rPr>
+          <w:rtl/>
+        </w:rPr>
+        <w:t xml:space="preserve"> موقع</w:t>
+      </w:r>
+      <w:r>
+        <w:rPr>
+          <w:rFonts w:hint="cs"/>
+          <w:rtl/>
+        </w:rPr>
+        <w:t>ی</w:t>
+      </w:r>
+      <w:r>
+        <w:rPr>
+          <w:rFonts w:hint="eastAsia"/>
+          <w:rtl/>
+        </w:rPr>
+        <w:t>ت‌</w:t>
+      </w:r>
+      <w:r>
+        <w:rPr>
+          <w:rFonts w:hint="cs"/>
+          <w:rtl/>
+        </w:rPr>
+        <w:t>ی</w:t>
+      </w:r>
+      <w:r>
+        <w:rPr>
+          <w:rFonts w:hint="eastAsia"/>
+          <w:rtl/>
+        </w:rPr>
+        <w:t>اب</w:t>
+      </w:r>
+      <w:r>
+        <w:rPr>
+          <w:rtl/>
+        </w:rPr>
+        <w:t xml:space="preserve"> </w:t>
+      </w:r>
+      <w:r>
+        <w:rPr>
+          <w:rFonts w:hint="cs"/>
+          <w:rtl/>
+        </w:rPr>
+        <w:t>ارزیابی می شود</w:t>
+      </w:r>
+      <w:r>
+        <w:rPr>
+          <w:rtl/>
+        </w:rPr>
+        <w:t>. روش‌ها</w:t>
+      </w:r>
+      <w:r>
+        <w:rPr>
+          <w:rFonts w:hint="cs"/>
+          <w:rtl/>
+        </w:rPr>
+        <w:t>ی</w:t>
+      </w:r>
+      <w:r>
+        <w:rPr>
+          <w:rtl/>
+        </w:rPr>
+        <w:t xml:space="preserve"> تنظ</w:t>
+      </w:r>
+      <w:r>
+        <w:rPr>
+          <w:rFonts w:hint="cs"/>
+          <w:rtl/>
+        </w:rPr>
+        <w:t>ی</w:t>
+      </w:r>
+      <w:r>
+        <w:rPr>
+          <w:rFonts w:hint="eastAsia"/>
+          <w:rtl/>
+        </w:rPr>
+        <w:t>م</w:t>
+      </w:r>
+      <w:r>
+        <w:rPr>
+          <w:rtl/>
+        </w:rPr>
+        <w:t xml:space="preserve"> ابرپارامترها با استفاده از الگور</w:t>
+      </w:r>
+      <w:r>
+        <w:rPr>
+          <w:rFonts w:hint="cs"/>
+          <w:rtl/>
+        </w:rPr>
+        <w:t>ی</w:t>
+      </w:r>
+      <w:r>
+        <w:rPr>
+          <w:rFonts w:hint="eastAsia"/>
+          <w:rtl/>
+        </w:rPr>
+        <w:t>تم</w:t>
+      </w:r>
+      <w:r>
+        <w:rPr>
+          <w:rtl/>
+        </w:rPr>
+        <w:t xml:space="preserve"> ژنت</w:t>
+      </w:r>
+      <w:r>
+        <w:rPr>
+          <w:rFonts w:hint="cs"/>
+          <w:rtl/>
+        </w:rPr>
+        <w:t>ی</w:t>
+      </w:r>
+      <w:r>
+        <w:rPr>
+          <w:rFonts w:hint="eastAsia"/>
+          <w:rtl/>
+        </w:rPr>
+        <w:t>ک</w:t>
+      </w:r>
+      <w:r>
+        <w:rPr>
+          <w:rtl/>
+        </w:rPr>
+        <w:t xml:space="preserve"> که به عنوان </w:t>
+      </w:r>
+      <w:r>
+        <w:rPr>
+          <w:rFonts w:hint="cs"/>
+          <w:rtl/>
+        </w:rPr>
+        <w:t>ی</w:t>
+      </w:r>
+      <w:r>
+        <w:rPr>
+          <w:rFonts w:hint="eastAsia"/>
+          <w:rtl/>
+        </w:rPr>
+        <w:t>ک</w:t>
+      </w:r>
+      <w:r>
+        <w:rPr>
+          <w:rtl/>
+        </w:rPr>
+        <w:t xml:space="preserve"> ابزار قدرتمند برا</w:t>
+      </w:r>
+      <w:r>
+        <w:rPr>
+          <w:rFonts w:hint="cs"/>
+          <w:rtl/>
+        </w:rPr>
+        <w:t>ی</w:t>
+      </w:r>
+      <w:r>
+        <w:rPr>
+          <w:rtl/>
+        </w:rPr>
+        <w:t xml:space="preserve"> به</w:t>
+      </w:r>
+      <w:r>
+        <w:rPr>
+          <w:rFonts w:hint="cs"/>
+          <w:rtl/>
+        </w:rPr>
+        <w:t>ی</w:t>
+      </w:r>
+      <w:r>
+        <w:rPr>
+          <w:rFonts w:hint="eastAsia"/>
+          <w:rtl/>
+        </w:rPr>
+        <w:t>نه‌ساز</w:t>
+      </w:r>
+      <w:r>
+        <w:rPr>
+          <w:rFonts w:hint="cs"/>
+          <w:rtl/>
+        </w:rPr>
+        <w:t>ی</w:t>
+      </w:r>
+      <w:r>
+        <w:rPr>
+          <w:rtl/>
+        </w:rPr>
+        <w:t xml:space="preserve"> پارامترها در الگور</w:t>
+      </w:r>
+      <w:r>
+        <w:rPr>
+          <w:rFonts w:hint="cs"/>
+          <w:rtl/>
+        </w:rPr>
+        <w:t>ی</w:t>
+      </w:r>
+      <w:r>
+        <w:rPr>
+          <w:rtl/>
+        </w:rPr>
+        <w:t>تم‌ها</w:t>
+      </w:r>
+      <w:r>
+        <w:rPr>
+          <w:rFonts w:hint="cs"/>
+          <w:rtl/>
+        </w:rPr>
+        <w:t>ی</w:t>
+      </w:r>
+      <w:r>
+        <w:rPr>
+          <w:rtl/>
+        </w:rPr>
+        <w:t xml:space="preserve"> موقع</w:t>
+      </w:r>
+      <w:r>
+        <w:rPr>
+          <w:rFonts w:hint="cs"/>
+          <w:rtl/>
+        </w:rPr>
+        <w:t>ی</w:t>
+      </w:r>
+      <w:r>
+        <w:rPr>
+          <w:rFonts w:hint="eastAsia"/>
+          <w:rtl/>
+        </w:rPr>
+        <w:t>ت‌</w:t>
+      </w:r>
+      <w:r>
+        <w:rPr>
+          <w:rFonts w:hint="cs"/>
+          <w:rtl/>
+        </w:rPr>
+        <w:t>ی</w:t>
+      </w:r>
+      <w:r>
+        <w:rPr>
+          <w:rFonts w:hint="eastAsia"/>
+          <w:rtl/>
+        </w:rPr>
+        <w:t>اب</w:t>
+      </w:r>
+      <w:r>
+        <w:rPr>
+          <w:rtl/>
+        </w:rPr>
+        <w:t xml:space="preserve"> مورد استفاده قرار م</w:t>
+      </w:r>
+      <w:r>
+        <w:rPr>
+          <w:rFonts w:hint="cs"/>
+          <w:rtl/>
+        </w:rPr>
+        <w:t>ی‌</w:t>
+      </w:r>
+      <w:r>
+        <w:rPr>
+          <w:rFonts w:hint="eastAsia"/>
+          <w:rtl/>
+        </w:rPr>
+        <w:t>گ</w:t>
+      </w:r>
+      <w:r>
+        <w:rPr>
+          <w:rFonts w:hint="cs"/>
+          <w:rtl/>
+        </w:rPr>
+        <w:t>ی</w:t>
+      </w:r>
+      <w:r>
+        <w:rPr>
+          <w:rFonts w:hint="eastAsia"/>
+          <w:rtl/>
+        </w:rPr>
+        <w:t>رند</w:t>
+      </w:r>
+      <w:r>
+        <w:rPr>
+          <w:rFonts w:hint="cs"/>
+          <w:rtl/>
+        </w:rPr>
+        <w:t>، بررسی می‌شود</w:t>
+      </w:r>
+      <w:r>
+        <w:rPr>
+          <w:rtl/>
+        </w:rPr>
+        <w:t>. در نها</w:t>
+      </w:r>
+      <w:r>
+        <w:rPr>
+          <w:rFonts w:hint="cs"/>
+          <w:rtl/>
+        </w:rPr>
+        <w:t>ی</w:t>
+      </w:r>
+      <w:r>
+        <w:rPr>
+          <w:rFonts w:hint="eastAsia"/>
+          <w:rtl/>
+        </w:rPr>
+        <w:t>ت،</w:t>
+      </w:r>
+      <w:r>
+        <w:rPr>
+          <w:rtl/>
+        </w:rPr>
+        <w:t xml:space="preserve"> با مقا</w:t>
+      </w:r>
+      <w:r>
+        <w:rPr>
+          <w:rFonts w:hint="cs"/>
+          <w:rtl/>
+        </w:rPr>
+        <w:t>ی</w:t>
+      </w:r>
+      <w:r>
+        <w:rPr>
+          <w:rFonts w:hint="eastAsia"/>
+          <w:rtl/>
+        </w:rPr>
+        <w:t>سه</w:t>
+      </w:r>
+      <w:r>
+        <w:rPr>
+          <w:rtl/>
+        </w:rPr>
+        <w:t xml:space="preserve"> و جمع‌بند</w:t>
+      </w:r>
+      <w:r>
+        <w:rPr>
+          <w:rFonts w:hint="cs"/>
+          <w:rtl/>
+        </w:rPr>
+        <w:t>ی</w:t>
+      </w:r>
+      <w:r>
+        <w:rPr>
+          <w:rtl/>
+        </w:rPr>
+        <w:t xml:space="preserve"> نتا</w:t>
+      </w:r>
+      <w:r>
+        <w:rPr>
+          <w:rFonts w:hint="cs"/>
+          <w:rtl/>
+        </w:rPr>
+        <w:t>ی</w:t>
+      </w:r>
+      <w:r>
+        <w:rPr>
+          <w:rFonts w:hint="eastAsia"/>
+          <w:rtl/>
+        </w:rPr>
+        <w:t>ج</w:t>
+      </w:r>
+      <w:r>
+        <w:rPr>
+          <w:rtl/>
+        </w:rPr>
+        <w:t xml:space="preserve"> به دست آمده از تمام</w:t>
+      </w:r>
+      <w:r>
+        <w:rPr>
+          <w:rFonts w:hint="cs"/>
+          <w:rtl/>
+        </w:rPr>
+        <w:t>ی</w:t>
+      </w:r>
+      <w:r>
+        <w:rPr>
+          <w:rtl/>
+        </w:rPr>
+        <w:t xml:space="preserve"> ا</w:t>
+      </w:r>
+      <w:r>
+        <w:rPr>
+          <w:rFonts w:hint="cs"/>
+          <w:rtl/>
+        </w:rPr>
+        <w:t>ی</w:t>
+      </w:r>
+      <w:r>
+        <w:rPr>
+          <w:rFonts w:hint="eastAsia"/>
+          <w:rtl/>
+        </w:rPr>
+        <w:t>ن</w:t>
+      </w:r>
+      <w:r>
+        <w:rPr>
+          <w:rtl/>
+        </w:rPr>
+        <w:t xml:space="preserve"> روش‌ها، عملکرد و کارا</w:t>
+      </w:r>
+      <w:r>
+        <w:rPr>
+          <w:rFonts w:hint="cs"/>
+          <w:rtl/>
+        </w:rPr>
+        <w:t>یی</w:t>
+      </w:r>
+      <w:r>
+        <w:rPr>
+          <w:rtl/>
+        </w:rPr>
+        <w:t xml:space="preserve"> هر </w:t>
+      </w:r>
+      <w:r>
+        <w:rPr>
+          <w:rFonts w:hint="cs"/>
+          <w:rtl/>
+        </w:rPr>
+        <w:t>ی</w:t>
+      </w:r>
+      <w:r>
+        <w:rPr>
+          <w:rFonts w:hint="eastAsia"/>
+          <w:rtl/>
+        </w:rPr>
+        <w:t>ک</w:t>
+      </w:r>
+      <w:r>
+        <w:rPr>
+          <w:rtl/>
+        </w:rPr>
+        <w:t xml:space="preserve"> از آن‌ها در تع</w:t>
+      </w:r>
+      <w:r>
+        <w:rPr>
+          <w:rFonts w:hint="cs"/>
+          <w:rtl/>
+        </w:rPr>
+        <w:t>یی</w:t>
+      </w:r>
+      <w:r>
+        <w:rPr>
+          <w:rFonts w:hint="eastAsia"/>
+          <w:rtl/>
+        </w:rPr>
+        <w:t>ن</w:t>
+      </w:r>
+      <w:r>
+        <w:rPr>
+          <w:rtl/>
+        </w:rPr>
+        <w:t xml:space="preserve"> موقع</w:t>
+      </w:r>
+      <w:r>
+        <w:rPr>
+          <w:rFonts w:hint="cs"/>
+          <w:rtl/>
+        </w:rPr>
+        <w:t>ی</w:t>
+      </w:r>
+      <w:r>
+        <w:rPr>
+          <w:rFonts w:hint="eastAsia"/>
+          <w:rtl/>
+        </w:rPr>
+        <w:t>ت</w:t>
+      </w:r>
+      <w:r>
+        <w:rPr>
+          <w:rtl/>
+        </w:rPr>
+        <w:t xml:space="preserve"> </w:t>
+      </w:r>
+      <w:r>
+        <w:rPr>
+          <w:rFonts w:hint="cs"/>
+          <w:rtl/>
+        </w:rPr>
+        <w:t xml:space="preserve">با پژوهش مشابه </w:t>
+      </w:r>
+      <w:r>
+        <w:rPr>
+          <w:rtl/>
+        </w:rPr>
+        <w:t xml:space="preserve">به صورت کامل </w:t>
+      </w:r>
+      <w:r>
+        <w:rPr>
+          <w:rFonts w:hint="cs"/>
+          <w:rtl/>
+        </w:rPr>
+        <w:t>ارزیابی می گردد</w:t>
+      </w:r>
+      <w:r>
+        <w:rPr>
+          <w:rtl/>
+        </w:rPr>
+        <w:t>.</w:t>
       </w:r>
     </w:p>
     <w:p>
@@ -239,6 +1541,7 @@
           <w:rFonts w:hint="cs"/>
           <w:rtl/>
         </w:rPr>
+        <w:lastRenderedPageBreak/>
         <w:t>تنظیم ابرپارامترها با استفاده از الگوریتم ژنتیک</w:t>
       </w:r>
     </w:p>
@@ -299,7 +1602,6 @@
       <w:pPr>
         <w:pStyle w:val="a8"/>
         <w:rPr>
-          <w:rFonts w:hint="cs"/>
           <w:rtl/>
         </w:rPr>
         <w:sectPr>
@@ -336,7 +1638,18 @@
       <w:pPr>
         <w:pStyle w:val="a8"/>
       </w:pPr>
-      <w:fldSimple w:instr=" ADDIN EN.REFLIST "/>
+      <w:r>
+        <w:fldChar w:fldCharType="begin"/>
+      </w:r>
+      <w:r>
+        <w:instrText xml:space="preserve"> ADDIN EN.REFLIST </w:instrText>
+      </w:r>
+      <w:r>
+        <w:fldChar w:fldCharType="separate"/>
+      </w:r>
+      <w:r>
+        <w:fldChar w:fldCharType="end"/>
+      </w:r>
     </w:p>
     <w:sectPr>
       <w:headerReference w:type="default" r:id="rId11"/>
@@ -2295,6 +3608,7 @@
   <w:style w:type="character" w:default="1" w:styleId="DefaultParagraphFont">
     <w:name w:val="Default Paragraph Font"/>
     <w:uiPriority w:val="1"/>
+    <w:semiHidden/>
     <w:unhideWhenUsed/>
   </w:style>
   <w:style w:type="table" w:default="1" w:styleId="TableNormal">

</xml_diff>

<commit_message>
Add Dataset Introduction to Chapter 4
</commit_message>
<xml_diff>
--- a/Thesis-Report -Chapter4.docx
+++ b/Thesis-Report -Chapter4.docx
@@ -104,23 +104,39 @@
     <w:p>
       <w:pPr>
         <w:pStyle w:val="a8"/>
-        <w:rPr>
-          <w:rFonts w:hint="cs"/>
-          <w:rtl/>
-        </w:rPr>
-      </w:pPr>
-      <w:r>
-        <w:rPr>
-          <w:rFonts w:hint="cs"/>
-          <w:rtl/>
-        </w:rPr>
-        <w:t>در این فصل</w:t>
-      </w:r>
-      <w:r>
-        <w:rPr>
-          <w:rtl/>
-        </w:rPr>
-        <w:t xml:space="preserve"> به شب</w:t>
+      </w:pPr>
+      <w:r>
+        <w:rPr>
+          <w:rFonts w:hint="cs"/>
+          <w:rtl/>
+        </w:rPr>
+        <w:t>ابتدا</w:t>
+      </w:r>
+      <w:r>
+        <w:rPr>
+          <w:rFonts w:hint="cs"/>
+          <w:rtl/>
+        </w:rPr>
+        <w:t xml:space="preserve"> مجموعه</w:t>
+      </w:r>
+      <w:r>
+        <w:rPr>
+          <w:rtl/>
+        </w:rPr>
+        <w:t xml:space="preserve"> داد</w:t>
+      </w:r>
+      <w:r>
+        <w:rPr>
+          <w:rFonts w:hint="cs"/>
+          <w:rtl/>
+        </w:rPr>
+        <w:t>گان</w:t>
+      </w:r>
+      <w:r>
+        <w:rPr>
+          <w:rtl/>
+        </w:rPr>
+        <w:t xml:space="preserve"> موقع</w:t>
       </w:r>
       <w:r>
         <w:rPr>
@@ -134,20 +150,7 @@
           <w:rFonts w:hint="eastAsia"/>
           <w:rtl/>
         </w:rPr>
-        <w:t>ه‌ساز</w:t>
-      </w:r>
-      <w:r>
-        <w:rPr>
-          <w:rFonts w:hint="cs"/>
-          <w:rtl/>
-        </w:rPr>
-        <w:t>ی</w:t>
-      </w:r>
-      <w:r>
-        <w:rPr>
-          <w:rtl/>
-        </w:rPr>
-        <w:t xml:space="preserve"> و ارز</w:t>
+        <w:t>ت‌</w:t>
       </w:r>
       <w:r>
         <w:rPr>
@@ -174,6 +177,904 @@
         <w:rPr>
           <w:rtl/>
         </w:rPr>
+        <w:t xml:space="preserve"> مبتن</w:t>
+      </w:r>
+      <w:r>
+        <w:rPr>
+          <w:rFonts w:hint="cs"/>
+          <w:rtl/>
+        </w:rPr>
+        <w:t>ی</w:t>
+      </w:r>
+      <w:r>
+        <w:rPr>
+          <w:rtl/>
+        </w:rPr>
+        <w:t xml:space="preserve"> بر </w:t>
+      </w:r>
+      <w:r>
+        <w:t>RSS</w:t>
+      </w:r>
+      <w:r>
+        <w:rPr>
+          <w:rFonts w:hint="cs"/>
+          <w:rtl/>
+        </w:rPr>
+        <w:t xml:space="preserve"> </w:t>
+      </w:r>
+      <w:r>
+        <w:rPr>
+          <w:rtl/>
+        </w:rPr>
+        <w:t>که اطلاعات اساس</w:t>
+      </w:r>
+      <w:r>
+        <w:rPr>
+          <w:rFonts w:hint="cs"/>
+          <w:rtl/>
+        </w:rPr>
+        <w:t>ی</w:t>
+      </w:r>
+      <w:r>
+        <w:rPr>
+          <w:rtl/>
+        </w:rPr>
+        <w:t xml:space="preserve"> برا</w:t>
+      </w:r>
+      <w:r>
+        <w:rPr>
+          <w:rFonts w:hint="cs"/>
+          <w:rtl/>
+        </w:rPr>
+        <w:t>ی</w:t>
+      </w:r>
+      <w:r>
+        <w:rPr>
+          <w:rtl/>
+        </w:rPr>
+        <w:t xml:space="preserve"> ارز</w:t>
+      </w:r>
+      <w:r>
+        <w:rPr>
+          <w:rFonts w:hint="cs"/>
+          <w:rtl/>
+        </w:rPr>
+        <w:t>ی</w:t>
+      </w:r>
+      <w:r>
+        <w:rPr>
+          <w:rFonts w:hint="eastAsia"/>
+          <w:rtl/>
+        </w:rPr>
+        <w:t>اب</w:t>
+      </w:r>
+      <w:r>
+        <w:rPr>
+          <w:rFonts w:hint="cs"/>
+          <w:rtl/>
+        </w:rPr>
+        <w:t>ی</w:t>
+      </w:r>
+      <w:r>
+        <w:rPr>
+          <w:rtl/>
+        </w:rPr>
+        <w:t xml:space="preserve"> الگور</w:t>
+      </w:r>
+      <w:r>
+        <w:rPr>
+          <w:rFonts w:hint="cs"/>
+          <w:rtl/>
+        </w:rPr>
+        <w:t>ی</w:t>
+      </w:r>
+      <w:r>
+        <w:rPr>
+          <w:rFonts w:hint="eastAsia"/>
+          <w:rtl/>
+        </w:rPr>
+        <w:t>تم‌ها</w:t>
+      </w:r>
+      <w:r>
+        <w:rPr>
+          <w:rtl/>
+        </w:rPr>
+        <w:t xml:space="preserve"> و روش‌ها</w:t>
+      </w:r>
+      <w:r>
+        <w:rPr>
+          <w:rFonts w:hint="cs"/>
+          <w:rtl/>
+        </w:rPr>
+        <w:t>ی</w:t>
+      </w:r>
+      <w:r>
+        <w:rPr>
+          <w:rtl/>
+        </w:rPr>
+        <w:t xml:space="preserve"> موقع</w:t>
+      </w:r>
+      <w:r>
+        <w:rPr>
+          <w:rFonts w:hint="cs"/>
+          <w:rtl/>
+        </w:rPr>
+        <w:t>ی</w:t>
+      </w:r>
+      <w:r>
+        <w:rPr>
+          <w:rFonts w:hint="eastAsia"/>
+          <w:rtl/>
+        </w:rPr>
+        <w:t>ت‌</w:t>
+      </w:r>
+      <w:r>
+        <w:rPr>
+          <w:rFonts w:hint="cs"/>
+          <w:rtl/>
+        </w:rPr>
+        <w:t>ی</w:t>
+      </w:r>
+      <w:r>
+        <w:rPr>
+          <w:rFonts w:hint="eastAsia"/>
+          <w:rtl/>
+        </w:rPr>
+        <w:t>اب</w:t>
+      </w:r>
+      <w:r>
+        <w:rPr>
+          <w:rFonts w:hint="cs"/>
+          <w:rtl/>
+        </w:rPr>
+        <w:t>ی</w:t>
+      </w:r>
+      <w:r>
+        <w:rPr>
+          <w:rtl/>
+        </w:rPr>
+        <w:t xml:space="preserve"> م</w:t>
+      </w:r>
+      <w:r>
+        <w:rPr>
+          <w:rFonts w:hint="cs"/>
+          <w:rtl/>
+        </w:rPr>
+        <w:t>ی‌</w:t>
+      </w:r>
+      <w:r>
+        <w:rPr>
+          <w:rFonts w:hint="eastAsia"/>
+          <w:rtl/>
+        </w:rPr>
+        <w:t>باشند،</w:t>
+      </w:r>
+      <w:r>
+        <w:rPr>
+          <w:rtl/>
+        </w:rPr>
+        <w:t xml:space="preserve"> </w:t>
+      </w:r>
+      <w:r>
+        <w:rPr>
+          <w:rFonts w:hint="cs"/>
+          <w:rtl/>
+        </w:rPr>
+        <w:t>معرفی می‌شود</w:t>
+      </w:r>
+      <w:r>
+        <w:rPr>
+          <w:rtl/>
+        </w:rPr>
+        <w:t>. سپس، به بررس</w:t>
+      </w:r>
+      <w:r>
+        <w:rPr>
+          <w:rFonts w:hint="cs"/>
+          <w:rtl/>
+        </w:rPr>
+        <w:t>ی</w:t>
+      </w:r>
+      <w:r>
+        <w:rPr>
+          <w:rtl/>
+        </w:rPr>
+        <w:t xml:space="preserve"> </w:t>
+      </w:r>
+      <w:r>
+        <w:rPr>
+          <w:rFonts w:hint="cs"/>
+          <w:rtl/>
+        </w:rPr>
+        <w:t>نتایج شبیه‌سازی</w:t>
+      </w:r>
+      <w:r>
+        <w:rPr>
+          <w:rFonts w:hint="cs"/>
+          <w:rtl/>
+        </w:rPr>
+        <w:t xml:space="preserve"> </w:t>
+      </w:r>
+      <w:r>
+        <w:rPr>
+          <w:rtl/>
+        </w:rPr>
+        <w:t>روش‌ها</w:t>
+      </w:r>
+      <w:r>
+        <w:rPr>
+          <w:rFonts w:hint="cs"/>
+          <w:rtl/>
+        </w:rPr>
+        <w:t>ی</w:t>
+      </w:r>
+      <w:r>
+        <w:rPr>
+          <w:rtl/>
+        </w:rPr>
+        <w:t xml:space="preserve"> آموزش </w:t>
+      </w:r>
+      <w:r>
+        <w:rPr>
+          <w:rFonts w:hint="cs"/>
+          <w:rtl/>
+        </w:rPr>
+        <w:t xml:space="preserve">مدل </w:t>
+      </w:r>
+      <w:r>
+        <w:rPr>
+          <w:rtl/>
+        </w:rPr>
+        <w:t>موقع</w:t>
+      </w:r>
+      <w:r>
+        <w:rPr>
+          <w:rFonts w:hint="cs"/>
+          <w:rtl/>
+        </w:rPr>
+        <w:t>ی</w:t>
+      </w:r>
+      <w:r>
+        <w:rPr>
+          <w:rFonts w:hint="eastAsia"/>
+          <w:rtl/>
+        </w:rPr>
+        <w:t>ت‌</w:t>
+      </w:r>
+      <w:r>
+        <w:rPr>
+          <w:rFonts w:hint="cs"/>
+          <w:rtl/>
+        </w:rPr>
+        <w:t>ی</w:t>
+      </w:r>
+      <w:r>
+        <w:rPr>
+          <w:rFonts w:hint="eastAsia"/>
+          <w:rtl/>
+        </w:rPr>
+        <w:t>اب</w:t>
+      </w:r>
+      <w:r>
+        <w:rPr>
+          <w:rtl/>
+        </w:rPr>
+        <w:t xml:space="preserve"> با استفاده از الگور</w:t>
+      </w:r>
+      <w:r>
+        <w:rPr>
+          <w:rFonts w:hint="cs"/>
+          <w:rtl/>
+        </w:rPr>
+        <w:t>ی</w:t>
+      </w:r>
+      <w:r>
+        <w:rPr>
+          <w:rFonts w:hint="eastAsia"/>
+          <w:rtl/>
+        </w:rPr>
+        <w:t>تم‌ها</w:t>
+      </w:r>
+      <w:r>
+        <w:rPr>
+          <w:rFonts w:hint="cs"/>
+          <w:rtl/>
+        </w:rPr>
+        <w:t>ی</w:t>
+      </w:r>
+      <w:r>
+        <w:rPr>
+          <w:rtl/>
+        </w:rPr>
+        <w:t xml:space="preserve"> </w:t>
+      </w:r>
+      <w:r>
+        <w:rPr>
+          <w:rFonts w:hint="cs"/>
+          <w:rtl/>
+        </w:rPr>
+        <w:t>ی</w:t>
+      </w:r>
+      <w:r>
+        <w:rPr>
+          <w:rFonts w:hint="eastAsia"/>
+          <w:rtl/>
+        </w:rPr>
+        <w:t>ادگ</w:t>
+      </w:r>
+      <w:r>
+        <w:rPr>
+          <w:rFonts w:hint="cs"/>
+          <w:rtl/>
+        </w:rPr>
+        <w:t>ی</w:t>
+      </w:r>
+      <w:r>
+        <w:rPr>
+          <w:rFonts w:hint="eastAsia"/>
+          <w:rtl/>
+        </w:rPr>
+        <w:t>ر</w:t>
+      </w:r>
+      <w:r>
+        <w:rPr>
+          <w:rFonts w:hint="cs"/>
+          <w:rtl/>
+        </w:rPr>
+        <w:t>ی</w:t>
+      </w:r>
+      <w:r>
+        <w:rPr>
+          <w:rtl/>
+        </w:rPr>
+        <w:t xml:space="preserve"> گروه</w:t>
+      </w:r>
+      <w:r>
+        <w:rPr>
+          <w:rFonts w:hint="cs"/>
+          <w:rtl/>
+        </w:rPr>
+        <w:t>ی</w:t>
+      </w:r>
+      <w:r>
+        <w:rPr>
+          <w:rtl/>
+        </w:rPr>
+        <w:t xml:space="preserve"> که </w:t>
+      </w:r>
+      <w:r>
+        <w:rPr>
+          <w:rFonts w:hint="cs"/>
+          <w:rtl/>
+        </w:rPr>
+        <w:t>راهکار اصلی در</w:t>
+      </w:r>
+      <w:r>
+        <w:rPr>
+          <w:rtl/>
+        </w:rPr>
+        <w:t xml:space="preserve"> بهبود دقت موقع</w:t>
+      </w:r>
+      <w:r>
+        <w:rPr>
+          <w:rFonts w:hint="cs"/>
+          <w:rtl/>
+        </w:rPr>
+        <w:t>ی</w:t>
+      </w:r>
+      <w:r>
+        <w:rPr>
+          <w:rFonts w:hint="eastAsia"/>
+          <w:rtl/>
+        </w:rPr>
+        <w:t>ت‌</w:t>
+      </w:r>
+      <w:r>
+        <w:rPr>
+          <w:rFonts w:hint="cs"/>
+          <w:rtl/>
+        </w:rPr>
+        <w:t>ی</w:t>
+      </w:r>
+      <w:r>
+        <w:rPr>
+          <w:rFonts w:hint="eastAsia"/>
+          <w:rtl/>
+        </w:rPr>
+        <w:t>اب</w:t>
+      </w:r>
+      <w:r>
+        <w:rPr>
+          <w:rFonts w:hint="cs"/>
+          <w:rtl/>
+        </w:rPr>
+        <w:t>ی</w:t>
+      </w:r>
+      <w:r>
+        <w:rPr>
+          <w:rtl/>
+        </w:rPr>
+        <w:t xml:space="preserve"> هستند</w:t>
+      </w:r>
+      <w:r>
+        <w:rPr>
+          <w:rFonts w:hint="cs"/>
+          <w:rtl/>
+        </w:rPr>
+        <w:t xml:space="preserve"> پرداخته می شود</w:t>
+      </w:r>
+      <w:r>
+        <w:rPr>
+          <w:rtl/>
+        </w:rPr>
+        <w:t xml:space="preserve">. </w:t>
+      </w:r>
+      <w:r>
+        <w:rPr>
+          <w:rFonts w:hint="cs"/>
+          <w:rtl/>
+        </w:rPr>
+        <w:t>پس</w:t>
+      </w:r>
+      <w:r>
+        <w:rPr>
+          <w:rtl/>
+        </w:rPr>
+        <w:t xml:space="preserve"> از آن، </w:t>
+      </w:r>
+      <w:r>
+        <w:rPr>
+          <w:rFonts w:hint="cs"/>
+          <w:rtl/>
+        </w:rPr>
+        <w:t>پیاده‌سازی دو روش پیشنهادی برای بهبود مدل یادگیری گروهی</w:t>
+      </w:r>
+      <w:r>
+        <w:rPr>
+          <w:rFonts w:hint="cs"/>
+          <w:rtl/>
+        </w:rPr>
+        <w:t>؛</w:t>
+      </w:r>
+      <w:r>
+        <w:rPr>
+          <w:rFonts w:hint="cs"/>
+          <w:rtl/>
+        </w:rPr>
+        <w:t xml:space="preserve"> یعنی</w:t>
+      </w:r>
+      <w:r>
+        <w:rPr>
+          <w:rtl/>
+        </w:rPr>
+        <w:t xml:space="preserve"> روش‌ها</w:t>
+      </w:r>
+      <w:r>
+        <w:rPr>
+          <w:rFonts w:hint="cs"/>
+          <w:rtl/>
+        </w:rPr>
+        <w:t>ی</w:t>
+      </w:r>
+      <w:r>
+        <w:rPr>
+          <w:rtl/>
+        </w:rPr>
+        <w:t xml:space="preserve"> کاهش ابعا</w:t>
+      </w:r>
+      <w:r>
+        <w:rPr>
+          <w:rFonts w:hint="eastAsia"/>
+          <w:rtl/>
+        </w:rPr>
+        <w:t>د</w:t>
+      </w:r>
+      <w:r>
+        <w:rPr>
+          <w:rFonts w:hint="cs"/>
+          <w:rtl/>
+        </w:rPr>
+        <w:t xml:space="preserve"> و الگوریتم ژنتیک </w:t>
+      </w:r>
+      <w:r>
+        <w:rPr>
+          <w:rFonts w:hint="cs"/>
+          <w:rtl/>
+        </w:rPr>
+        <w:t>بررسی می</w:t>
+      </w:r>
+      <w:r>
+        <w:rPr>
+          <w:rFonts w:hint="cs"/>
+          <w:rtl/>
+        </w:rPr>
+        <w:t>‌</w:t>
+      </w:r>
+      <w:r>
+        <w:rPr>
+          <w:rFonts w:hint="cs"/>
+          <w:rtl/>
+        </w:rPr>
+        <w:t>شود</w:t>
+      </w:r>
+      <w:r>
+        <w:rPr>
+          <w:rFonts w:hint="cs"/>
+          <w:rtl/>
+        </w:rPr>
+        <w:t>.</w:t>
+      </w:r>
+      <w:r>
+        <w:rPr>
+          <w:rFonts w:hint="cs"/>
+          <w:rtl/>
+        </w:rPr>
+        <w:t xml:space="preserve"> روش کاهش ابعاد </w:t>
+      </w:r>
+      <w:r>
+        <w:rPr>
+          <w:rtl/>
+        </w:rPr>
+        <w:t>برا</w:t>
+      </w:r>
+      <w:r>
+        <w:rPr>
+          <w:rFonts w:hint="cs"/>
+          <w:rtl/>
+        </w:rPr>
+        <w:t>ی</w:t>
+      </w:r>
+      <w:r>
+        <w:rPr>
+          <w:rtl/>
+        </w:rPr>
+        <w:t xml:space="preserve"> کاهش پ</w:t>
+      </w:r>
+      <w:r>
+        <w:rPr>
+          <w:rFonts w:hint="cs"/>
+          <w:rtl/>
+        </w:rPr>
+        <w:t>ی</w:t>
+      </w:r>
+      <w:r>
+        <w:rPr>
+          <w:rFonts w:hint="eastAsia"/>
+          <w:rtl/>
+        </w:rPr>
+        <w:t>چ</w:t>
+      </w:r>
+      <w:r>
+        <w:rPr>
+          <w:rFonts w:hint="cs"/>
+          <w:rtl/>
+        </w:rPr>
+        <w:t>ی</w:t>
+      </w:r>
+      <w:r>
+        <w:rPr>
+          <w:rFonts w:hint="eastAsia"/>
+          <w:rtl/>
+        </w:rPr>
+        <w:t>دگ</w:t>
+      </w:r>
+      <w:r>
+        <w:rPr>
+          <w:rFonts w:hint="cs"/>
+          <w:rtl/>
+        </w:rPr>
+        <w:t>ی</w:t>
+      </w:r>
+      <w:r>
+        <w:rPr>
+          <w:rtl/>
+        </w:rPr>
+        <w:t xml:space="preserve"> محاسبات</w:t>
+      </w:r>
+      <w:r>
+        <w:rPr>
+          <w:rFonts w:hint="cs"/>
+          <w:rtl/>
+        </w:rPr>
+        <w:t>ی</w:t>
+      </w:r>
+      <w:r>
+        <w:rPr>
+          <w:rtl/>
+        </w:rPr>
+        <w:t xml:space="preserve"> و بهبود کارا</w:t>
+      </w:r>
+      <w:r>
+        <w:rPr>
+          <w:rFonts w:hint="cs"/>
+          <w:rtl/>
+        </w:rPr>
+        <w:t>یی</w:t>
+      </w:r>
+      <w:r>
+        <w:rPr>
+          <w:rtl/>
+        </w:rPr>
+        <w:t xml:space="preserve"> الگور</w:t>
+      </w:r>
+      <w:r>
+        <w:rPr>
+          <w:rFonts w:hint="cs"/>
+          <w:rtl/>
+        </w:rPr>
+        <w:t>ی</w:t>
+      </w:r>
+      <w:r>
+        <w:rPr>
+          <w:rFonts w:hint="eastAsia"/>
+          <w:rtl/>
+        </w:rPr>
+        <w:t>تم‌ها</w:t>
+      </w:r>
+      <w:r>
+        <w:rPr>
+          <w:rFonts w:hint="cs"/>
+          <w:rtl/>
+        </w:rPr>
+        <w:t>ی</w:t>
+      </w:r>
+      <w:r>
+        <w:rPr>
+          <w:rtl/>
+        </w:rPr>
+        <w:t xml:space="preserve"> موقع</w:t>
+      </w:r>
+      <w:r>
+        <w:rPr>
+          <w:rFonts w:hint="cs"/>
+          <w:rtl/>
+        </w:rPr>
+        <w:t>ی</w:t>
+      </w:r>
+      <w:r>
+        <w:rPr>
+          <w:rFonts w:hint="eastAsia"/>
+          <w:rtl/>
+        </w:rPr>
+        <w:t>ت‌</w:t>
+      </w:r>
+      <w:r>
+        <w:rPr>
+          <w:rFonts w:hint="cs"/>
+          <w:rtl/>
+        </w:rPr>
+        <w:t>ی</w:t>
+      </w:r>
+      <w:r>
+        <w:rPr>
+          <w:rFonts w:hint="eastAsia"/>
+          <w:rtl/>
+        </w:rPr>
+        <w:t>اب</w:t>
+      </w:r>
+      <w:r>
+        <w:rPr>
+          <w:rtl/>
+        </w:rPr>
+        <w:t xml:space="preserve"> </w:t>
+      </w:r>
+      <w:r>
+        <w:rPr>
+          <w:rFonts w:hint="cs"/>
+          <w:rtl/>
+        </w:rPr>
+        <w:t>ارزیابی می شود</w:t>
+      </w:r>
+      <w:r>
+        <w:rPr>
+          <w:rFonts w:hint="cs"/>
+          <w:rtl/>
+        </w:rPr>
+        <w:t xml:space="preserve"> و</w:t>
+      </w:r>
+      <w:r>
+        <w:rPr>
+          <w:rtl/>
+        </w:rPr>
+        <w:t xml:space="preserve"> روش‌ها</w:t>
+      </w:r>
+      <w:r>
+        <w:rPr>
+          <w:rFonts w:hint="cs"/>
+          <w:rtl/>
+        </w:rPr>
+        <w:t>ی</w:t>
+      </w:r>
+      <w:r>
+        <w:rPr>
+          <w:rtl/>
+        </w:rPr>
+        <w:t xml:space="preserve"> تنظ</w:t>
+      </w:r>
+      <w:r>
+        <w:rPr>
+          <w:rFonts w:hint="cs"/>
+          <w:rtl/>
+        </w:rPr>
+        <w:t>ی</w:t>
+      </w:r>
+      <w:r>
+        <w:rPr>
+          <w:rFonts w:hint="eastAsia"/>
+          <w:rtl/>
+        </w:rPr>
+        <w:t>م</w:t>
+      </w:r>
+      <w:r>
+        <w:rPr>
+          <w:rtl/>
+        </w:rPr>
+        <w:t xml:space="preserve"> ابرپارامترها با استفاده از الگور</w:t>
+      </w:r>
+      <w:r>
+        <w:rPr>
+          <w:rFonts w:hint="cs"/>
+          <w:rtl/>
+        </w:rPr>
+        <w:t>ی</w:t>
+      </w:r>
+      <w:r>
+        <w:rPr>
+          <w:rFonts w:hint="eastAsia"/>
+          <w:rtl/>
+        </w:rPr>
+        <w:t>تم</w:t>
+      </w:r>
+      <w:r>
+        <w:rPr>
+          <w:rtl/>
+        </w:rPr>
+        <w:t xml:space="preserve"> ژنت</w:t>
+      </w:r>
+      <w:r>
+        <w:rPr>
+          <w:rFonts w:hint="cs"/>
+          <w:rtl/>
+        </w:rPr>
+        <w:t>ی</w:t>
+      </w:r>
+      <w:r>
+        <w:rPr>
+          <w:rFonts w:hint="eastAsia"/>
+          <w:rtl/>
+        </w:rPr>
+        <w:t>ک</w:t>
+      </w:r>
+      <w:r>
+        <w:rPr>
+          <w:rtl/>
+        </w:rPr>
+        <w:t xml:space="preserve"> </w:t>
+      </w:r>
+      <w:r>
+        <w:rPr>
+          <w:rFonts w:hint="cs"/>
+          <w:rtl/>
+        </w:rPr>
+        <w:t>نیز ب</w:t>
+      </w:r>
+      <w:r>
+        <w:rPr>
+          <w:rtl/>
+        </w:rPr>
+        <w:t xml:space="preserve">ه عنوان </w:t>
+      </w:r>
+      <w:r>
+        <w:rPr>
+          <w:rFonts w:hint="cs"/>
+          <w:rtl/>
+        </w:rPr>
+        <w:t>ی</w:t>
+      </w:r>
+      <w:r>
+        <w:rPr>
+          <w:rFonts w:hint="eastAsia"/>
+          <w:rtl/>
+        </w:rPr>
+        <w:t>ک</w:t>
+      </w:r>
+      <w:r>
+        <w:rPr>
+          <w:rtl/>
+        </w:rPr>
+        <w:t xml:space="preserve"> ابزار قدرتمند برا</w:t>
+      </w:r>
+      <w:r>
+        <w:rPr>
+          <w:rFonts w:hint="cs"/>
+          <w:rtl/>
+        </w:rPr>
+        <w:t>ی</w:t>
+      </w:r>
+      <w:r>
+        <w:rPr>
+          <w:rtl/>
+        </w:rPr>
+        <w:t xml:space="preserve"> به</w:t>
+      </w:r>
+      <w:r>
+        <w:rPr>
+          <w:rFonts w:hint="cs"/>
+          <w:rtl/>
+        </w:rPr>
+        <w:t>ی</w:t>
+      </w:r>
+      <w:r>
+        <w:rPr>
+          <w:rFonts w:hint="eastAsia"/>
+          <w:rtl/>
+        </w:rPr>
+        <w:t>نه‌ساز</w:t>
+      </w:r>
+      <w:r>
+        <w:rPr>
+          <w:rFonts w:hint="cs"/>
+          <w:rtl/>
+        </w:rPr>
+        <w:t>ی</w:t>
+      </w:r>
+      <w:r>
+        <w:rPr>
+          <w:rtl/>
+        </w:rPr>
+        <w:t xml:space="preserve"> پارامترها در </w:t>
+      </w:r>
+      <w:r>
+        <w:rPr>
+          <w:rFonts w:hint="cs"/>
+          <w:rtl/>
+        </w:rPr>
+        <w:t>این الگوریتم‌ها</w:t>
+      </w:r>
+      <w:r>
+        <w:rPr>
+          <w:rFonts w:hint="cs"/>
+          <w:rtl/>
+        </w:rPr>
+        <w:t>، بررسی می‌شود</w:t>
+      </w:r>
+      <w:r>
+        <w:rPr>
+          <w:rtl/>
+        </w:rPr>
+        <w:t>. در نها</w:t>
+      </w:r>
+      <w:r>
+        <w:rPr>
+          <w:rFonts w:hint="cs"/>
+          <w:rtl/>
+        </w:rPr>
+        <w:t>ی</w:t>
+      </w:r>
+      <w:r>
+        <w:rPr>
+          <w:rFonts w:hint="eastAsia"/>
+          <w:rtl/>
+        </w:rPr>
+        <w:t>ت،</w:t>
+      </w:r>
+      <w:r>
+        <w:rPr>
+          <w:rtl/>
+        </w:rPr>
+        <w:t xml:space="preserve"> با جمع‌بند</w:t>
+      </w:r>
+      <w:r>
+        <w:rPr>
+          <w:rFonts w:hint="cs"/>
+          <w:rtl/>
+        </w:rPr>
+        <w:t>ی</w:t>
+      </w:r>
+      <w:r>
+        <w:rPr>
+          <w:rtl/>
+        </w:rPr>
         <w:t xml:space="preserve"> نتا</w:t>
       </w:r>
       <w:r>
@@ -194,61 +1095,87 @@
         <w:rPr>
           <w:rtl/>
         </w:rPr>
-        <w:t xml:space="preserve"> </w:t>
-      </w:r>
-      <w:r>
-        <w:rPr>
-          <w:rFonts w:hint="cs"/>
-          <w:rtl/>
-        </w:rPr>
-        <w:t>پرداخته</w:t>
-      </w:r>
-      <w:r>
-        <w:rPr>
-          <w:rtl/>
-        </w:rPr>
-        <w:t xml:space="preserve"> م</w:t>
-      </w:r>
-      <w:r>
-        <w:rPr>
-          <w:rFonts w:hint="cs"/>
-          <w:rtl/>
-        </w:rPr>
-        <w:t>ی‌</w:t>
+        <w:t xml:space="preserve"> به دست آمده از تمام</w:t>
+      </w:r>
+      <w:r>
+        <w:rPr>
+          <w:rFonts w:hint="cs"/>
+          <w:rtl/>
+        </w:rPr>
+        <w:t>ی</w:t>
+      </w:r>
+      <w:r>
+        <w:rPr>
+          <w:rtl/>
+        </w:rPr>
+        <w:t xml:space="preserve"> ا</w:t>
+      </w:r>
+      <w:r>
+        <w:rPr>
+          <w:rFonts w:hint="cs"/>
+          <w:rtl/>
+        </w:rPr>
+        <w:t>ی</w:t>
       </w:r>
       <w:r>
         <w:rPr>
           <w:rFonts w:hint="eastAsia"/>
           <w:rtl/>
         </w:rPr>
-        <w:t>شود</w:t>
-      </w:r>
-      <w:r>
-        <w:rPr>
-          <w:rFonts w:hint="cs"/>
-          <w:rtl/>
-        </w:rPr>
-        <w:t>. ابتدا</w:t>
-      </w:r>
-      <w:r>
-        <w:rPr>
-          <w:rFonts w:hint="cs"/>
-          <w:rtl/>
-        </w:rPr>
-        <w:t xml:space="preserve"> مجموعه</w:t>
-      </w:r>
-      <w:r>
-        <w:rPr>
-          <w:rtl/>
-        </w:rPr>
-        <w:t xml:space="preserve"> داد</w:t>
-      </w:r>
-      <w:r>
-        <w:rPr>
-          <w:rFonts w:hint="cs"/>
-          <w:rtl/>
-        </w:rPr>
-        <w:t>گان</w:t>
+        <w:t>ن</w:t>
+      </w:r>
+      <w:r>
+        <w:rPr>
+          <w:rtl/>
+        </w:rPr>
+        <w:t xml:space="preserve"> روش‌ها، عملکرد و کارا</w:t>
+      </w:r>
+      <w:r>
+        <w:rPr>
+          <w:rFonts w:hint="cs"/>
+          <w:rtl/>
+        </w:rPr>
+        <w:t>یی</w:t>
+      </w:r>
+      <w:r>
+        <w:rPr>
+          <w:rtl/>
+        </w:rPr>
+        <w:t xml:space="preserve"> هر </w:t>
+      </w:r>
+      <w:r>
+        <w:rPr>
+          <w:rFonts w:hint="cs"/>
+          <w:rtl/>
+        </w:rPr>
+        <w:t>ی</w:t>
+      </w:r>
+      <w:r>
+        <w:rPr>
+          <w:rFonts w:hint="eastAsia"/>
+          <w:rtl/>
+        </w:rPr>
+        <w:t>ک</w:t>
+      </w:r>
+      <w:r>
+        <w:rPr>
+          <w:rtl/>
+        </w:rPr>
+        <w:t xml:space="preserve"> از آن‌ها در تع</w:t>
+      </w:r>
+      <w:r>
+        <w:rPr>
+          <w:rFonts w:hint="cs"/>
+          <w:rtl/>
+        </w:rPr>
+        <w:t>یی</w:t>
+      </w:r>
+      <w:r>
+        <w:rPr>
+          <w:rFonts w:hint="eastAsia"/>
+          <w:rtl/>
+        </w:rPr>
+        <w:t>ن</w:t>
       </w:r>
       <w:r>
         <w:rPr>
@@ -268,1138 +1195,13 @@
           <w:rFonts w:hint="eastAsia"/>
           <w:rtl/>
         </w:rPr>
-        <w:t>ت‌</w:t>
-      </w:r>
-      <w:r>
-        <w:rPr>
-          <w:rFonts w:hint="cs"/>
-          <w:rtl/>
-        </w:rPr>
-        <w:t>ی</w:t>
-      </w:r>
-      <w:r>
-        <w:rPr>
-          <w:rFonts w:hint="eastAsia"/>
-          <w:rtl/>
-        </w:rPr>
-        <w:t>اب</w:t>
-      </w:r>
-      <w:r>
-        <w:rPr>
-          <w:rFonts w:hint="cs"/>
-          <w:rtl/>
-        </w:rPr>
-        <w:t>ی</w:t>
-      </w:r>
-      <w:r>
-        <w:rPr>
-          <w:rtl/>
-        </w:rPr>
-        <w:t xml:space="preserve"> مبتن</w:t>
-      </w:r>
-      <w:r>
-        <w:rPr>
-          <w:rFonts w:hint="cs"/>
-          <w:rtl/>
-        </w:rPr>
-        <w:t>ی</w:t>
-      </w:r>
-      <w:r>
-        <w:rPr>
-          <w:rtl/>
-        </w:rPr>
-        <w:t xml:space="preserve"> بر </w:t>
-      </w:r>
-      <w:r>
-        <w:t>RSS</w:t>
-      </w:r>
-      <w:r>
-        <w:rPr>
-          <w:rFonts w:hint="cs"/>
-          <w:rtl/>
-        </w:rPr>
-        <w:t xml:space="preserve"> </w:t>
-      </w:r>
-      <w:r>
-        <w:rPr>
-          <w:rtl/>
-        </w:rPr>
-        <w:t>که اطلاعات اساس</w:t>
-      </w:r>
-      <w:r>
-        <w:rPr>
-          <w:rFonts w:hint="cs"/>
-          <w:rtl/>
-        </w:rPr>
-        <w:t>ی</w:t>
-      </w:r>
-      <w:r>
-        <w:rPr>
-          <w:rtl/>
-        </w:rPr>
-        <w:t xml:space="preserve"> برا</w:t>
-      </w:r>
-      <w:r>
-        <w:rPr>
-          <w:rFonts w:hint="cs"/>
-          <w:rtl/>
-        </w:rPr>
-        <w:t>ی</w:t>
-      </w:r>
-      <w:r>
-        <w:rPr>
-          <w:rtl/>
-        </w:rPr>
-        <w:t xml:space="preserve"> ارز</w:t>
-      </w:r>
-      <w:r>
-        <w:rPr>
-          <w:rFonts w:hint="cs"/>
-          <w:rtl/>
-        </w:rPr>
-        <w:t>ی</w:t>
-      </w:r>
-      <w:r>
-        <w:rPr>
-          <w:rFonts w:hint="eastAsia"/>
-          <w:rtl/>
-        </w:rPr>
-        <w:t>اب</w:t>
-      </w:r>
-      <w:r>
-        <w:rPr>
-          <w:rFonts w:hint="cs"/>
-          <w:rtl/>
-        </w:rPr>
-        <w:t>ی</w:t>
-      </w:r>
-      <w:r>
-        <w:rPr>
-          <w:rtl/>
-        </w:rPr>
-        <w:t xml:space="preserve"> الگور</w:t>
-      </w:r>
-      <w:r>
-        <w:rPr>
-          <w:rFonts w:hint="cs"/>
-          <w:rtl/>
-        </w:rPr>
-        <w:t>ی</w:t>
-      </w:r>
-      <w:r>
-        <w:rPr>
-          <w:rFonts w:hint="eastAsia"/>
-          <w:rtl/>
-        </w:rPr>
-        <w:t>تم‌ها</w:t>
-      </w:r>
-      <w:r>
-        <w:rPr>
-          <w:rtl/>
-        </w:rPr>
-        <w:t xml:space="preserve"> و روش‌ها</w:t>
-      </w:r>
-      <w:r>
-        <w:rPr>
-          <w:rFonts w:hint="cs"/>
-          <w:rtl/>
-        </w:rPr>
-        <w:t>ی</w:t>
-      </w:r>
-      <w:r>
-        <w:rPr>
-          <w:rtl/>
-        </w:rPr>
-        <w:t xml:space="preserve"> موقع</w:t>
-      </w:r>
-      <w:r>
-        <w:rPr>
-          <w:rFonts w:hint="cs"/>
-          <w:rtl/>
-        </w:rPr>
-        <w:t>ی</w:t>
-      </w:r>
-      <w:r>
-        <w:rPr>
-          <w:rFonts w:hint="eastAsia"/>
-          <w:rtl/>
-        </w:rPr>
-        <w:t>ت‌</w:t>
-      </w:r>
-      <w:r>
-        <w:rPr>
-          <w:rFonts w:hint="cs"/>
-          <w:rtl/>
-        </w:rPr>
-        <w:t>ی</w:t>
-      </w:r>
-      <w:r>
-        <w:rPr>
-          <w:rFonts w:hint="eastAsia"/>
-          <w:rtl/>
-        </w:rPr>
-        <w:t>اب</w:t>
-      </w:r>
-      <w:r>
-        <w:rPr>
-          <w:rFonts w:hint="cs"/>
-          <w:rtl/>
-        </w:rPr>
-        <w:t>ی</w:t>
-      </w:r>
-      <w:r>
-        <w:rPr>
-          <w:rtl/>
-        </w:rPr>
-        <w:t xml:space="preserve"> م</w:t>
-      </w:r>
-      <w:r>
-        <w:rPr>
-          <w:rFonts w:hint="cs"/>
-          <w:rtl/>
-        </w:rPr>
-        <w:t>ی‌</w:t>
-      </w:r>
-      <w:r>
-        <w:rPr>
-          <w:rFonts w:hint="eastAsia"/>
-          <w:rtl/>
-        </w:rPr>
-        <w:t>باشند،</w:t>
-      </w:r>
-      <w:r>
-        <w:rPr>
-          <w:rtl/>
-        </w:rPr>
-        <w:t xml:space="preserve"> </w:t>
-      </w:r>
-      <w:r>
-        <w:rPr>
-          <w:rFonts w:hint="cs"/>
-          <w:rtl/>
-        </w:rPr>
-        <w:t>ارائه می گردد</w:t>
-      </w:r>
-      <w:r>
-        <w:rPr>
-          <w:rtl/>
-        </w:rPr>
-        <w:t>. سپس، به بررس</w:t>
-      </w:r>
-      <w:r>
-        <w:rPr>
-          <w:rFonts w:hint="cs"/>
-          <w:rtl/>
-        </w:rPr>
-        <w:t>ی</w:t>
-      </w:r>
-      <w:r>
-        <w:rPr>
-          <w:rtl/>
-        </w:rPr>
-        <w:t xml:space="preserve"> </w:t>
-      </w:r>
-      <w:r>
-        <w:rPr>
-          <w:rFonts w:hint="cs"/>
-          <w:rtl/>
-        </w:rPr>
-        <w:t>نتایج شبیه‌سازی</w:t>
-      </w:r>
-      <w:r>
-        <w:rPr>
-          <w:rtl/>
-        </w:rPr>
-        <w:t xml:space="preserve"> در</w:t>
-      </w:r>
-      <w:r>
-        <w:rPr>
-          <w:rFonts w:hint="cs"/>
-          <w:rtl/>
-        </w:rPr>
-        <w:t>مورد</w:t>
-      </w:r>
-      <w:r>
-        <w:rPr>
-          <w:rtl/>
-        </w:rPr>
-        <w:t xml:space="preserve"> روش‌ها</w:t>
-      </w:r>
-      <w:r>
-        <w:rPr>
-          <w:rFonts w:hint="cs"/>
-          <w:rtl/>
-        </w:rPr>
-        <w:t>ی</w:t>
-      </w:r>
-      <w:r>
-        <w:rPr>
-          <w:rtl/>
-        </w:rPr>
-        <w:t xml:space="preserve"> آموزش </w:t>
-      </w:r>
-      <w:r>
-        <w:rPr>
-          <w:rFonts w:hint="cs"/>
-          <w:rtl/>
-        </w:rPr>
-        <w:t xml:space="preserve">مدل </w:t>
-      </w:r>
-      <w:r>
-        <w:rPr>
-          <w:rtl/>
-        </w:rPr>
-        <w:t>موقع</w:t>
-      </w:r>
-      <w:r>
-        <w:rPr>
-          <w:rFonts w:hint="cs"/>
-          <w:rtl/>
-        </w:rPr>
-        <w:t>ی</w:t>
-      </w:r>
-      <w:r>
-        <w:rPr>
-          <w:rFonts w:hint="eastAsia"/>
-          <w:rtl/>
-        </w:rPr>
-        <w:t>ت‌</w:t>
-      </w:r>
-      <w:r>
-        <w:rPr>
-          <w:rFonts w:hint="cs"/>
-          <w:rtl/>
-        </w:rPr>
-        <w:t>ی</w:t>
-      </w:r>
-      <w:r>
-        <w:rPr>
-          <w:rFonts w:hint="eastAsia"/>
-          <w:rtl/>
-        </w:rPr>
-        <w:t>اب</w:t>
-      </w:r>
-      <w:r>
-        <w:rPr>
-          <w:rtl/>
-        </w:rPr>
-        <w:t xml:space="preserve"> با استفاده از الگور</w:t>
-      </w:r>
-      <w:r>
-        <w:rPr>
-          <w:rFonts w:hint="cs"/>
-          <w:rtl/>
-        </w:rPr>
-        <w:t>ی</w:t>
-      </w:r>
-      <w:r>
-        <w:rPr>
-          <w:rFonts w:hint="eastAsia"/>
-          <w:rtl/>
-        </w:rPr>
-        <w:t>تم‌ها</w:t>
-      </w:r>
-      <w:r>
-        <w:rPr>
-          <w:rFonts w:hint="cs"/>
-          <w:rtl/>
-        </w:rPr>
-        <w:t>ی</w:t>
-      </w:r>
-      <w:r>
-        <w:rPr>
-          <w:rtl/>
-        </w:rPr>
-        <w:t xml:space="preserve"> </w:t>
-      </w:r>
-      <w:r>
-        <w:rPr>
-          <w:rFonts w:hint="cs"/>
-          <w:rtl/>
-        </w:rPr>
-        <w:t>ی</w:t>
-      </w:r>
-      <w:r>
-        <w:rPr>
-          <w:rFonts w:hint="eastAsia"/>
-          <w:rtl/>
-        </w:rPr>
-        <w:t>ادگ</w:t>
-      </w:r>
-      <w:r>
-        <w:rPr>
-          <w:rFonts w:hint="cs"/>
-          <w:rtl/>
-        </w:rPr>
-        <w:t>ی</w:t>
-      </w:r>
-      <w:r>
-        <w:rPr>
-          <w:rFonts w:hint="eastAsia"/>
-          <w:rtl/>
-        </w:rPr>
-        <w:t>ر</w:t>
-      </w:r>
-      <w:r>
-        <w:rPr>
-          <w:rFonts w:hint="cs"/>
-          <w:rtl/>
-        </w:rPr>
-        <w:t>ی</w:t>
-      </w:r>
-      <w:r>
-        <w:rPr>
-          <w:rtl/>
-        </w:rPr>
-        <w:t xml:space="preserve"> گروه</w:t>
-      </w:r>
-      <w:r>
-        <w:rPr>
-          <w:rFonts w:hint="cs"/>
-          <w:rtl/>
-        </w:rPr>
-        <w:t>ی</w:t>
-      </w:r>
-      <w:r>
-        <w:rPr>
-          <w:rtl/>
-        </w:rPr>
-        <w:t xml:space="preserve"> که </w:t>
-      </w:r>
-      <w:r>
-        <w:rPr>
-          <w:rFonts w:hint="cs"/>
-          <w:rtl/>
-        </w:rPr>
-        <w:t>راهکار اصلی در</w:t>
-      </w:r>
-      <w:r>
-        <w:rPr>
-          <w:rtl/>
-        </w:rPr>
-        <w:t xml:space="preserve"> بهبود دقت موقع</w:t>
-      </w:r>
-      <w:r>
-        <w:rPr>
-          <w:rFonts w:hint="cs"/>
-          <w:rtl/>
-        </w:rPr>
-        <w:t>ی</w:t>
-      </w:r>
-      <w:r>
-        <w:rPr>
-          <w:rFonts w:hint="eastAsia"/>
-          <w:rtl/>
-        </w:rPr>
-        <w:t>ت‌</w:t>
-      </w:r>
-      <w:r>
-        <w:rPr>
-          <w:rFonts w:hint="cs"/>
-          <w:rtl/>
-        </w:rPr>
-        <w:t>ی</w:t>
-      </w:r>
-      <w:r>
-        <w:rPr>
-          <w:rFonts w:hint="eastAsia"/>
-          <w:rtl/>
-        </w:rPr>
-        <w:t>اب</w:t>
-      </w:r>
-      <w:r>
-        <w:rPr>
-          <w:rFonts w:hint="cs"/>
-          <w:rtl/>
-        </w:rPr>
-        <w:t>ی</w:t>
-      </w:r>
-      <w:r>
-        <w:rPr>
-          <w:rtl/>
-        </w:rPr>
-        <w:t xml:space="preserve"> هستند</w:t>
-      </w:r>
-      <w:r>
-        <w:rPr>
-          <w:rFonts w:hint="cs"/>
-          <w:rtl/>
-        </w:rPr>
-        <w:t xml:space="preserve"> </w:t>
-      </w:r>
-      <w:r>
-        <w:rPr>
-          <w:rFonts w:hint="cs"/>
-          <w:rtl/>
-        </w:rPr>
-        <w:t>پرداخته می شود</w:t>
-      </w:r>
-      <w:r>
-        <w:rPr>
-          <w:rtl/>
-        </w:rPr>
-        <w:t xml:space="preserve">. بعد از آن، </w:t>
-      </w:r>
-      <w:r>
-        <w:rPr>
-          <w:rFonts w:hint="cs"/>
-          <w:rtl/>
-        </w:rPr>
-        <w:t>پیاده‌سازی دو روش پیشنهادی برای بهبود مدل یادگیری گروهی</w:t>
-      </w:r>
-      <w:r>
-        <w:rPr>
-          <w:rFonts w:hint="cs"/>
-          <w:rtl/>
-        </w:rPr>
-        <w:t>؛</w:t>
-      </w:r>
-      <w:r>
-        <w:rPr>
-          <w:rFonts w:hint="cs"/>
-          <w:rtl/>
-        </w:rPr>
-        <w:t xml:space="preserve"> یعنی</w:t>
-      </w:r>
-      <w:r>
-        <w:rPr>
-          <w:rtl/>
-        </w:rPr>
-        <w:t xml:space="preserve"> روش‌ها</w:t>
-      </w:r>
-      <w:r>
-        <w:rPr>
-          <w:rFonts w:hint="cs"/>
-          <w:rtl/>
-        </w:rPr>
-        <w:t>ی</w:t>
-      </w:r>
-      <w:r>
-        <w:rPr>
-          <w:rtl/>
-        </w:rPr>
-        <w:t xml:space="preserve"> کاهش ابعا</w:t>
-      </w:r>
-      <w:r>
-        <w:rPr>
-          <w:rFonts w:hint="eastAsia"/>
-          <w:rtl/>
-        </w:rPr>
-        <w:t>د</w:t>
-      </w:r>
-      <w:r>
-        <w:rPr>
-          <w:rFonts w:hint="cs"/>
-          <w:rtl/>
-        </w:rPr>
-        <w:t xml:space="preserve"> و الگوریتم ژنتیک </w:t>
-      </w:r>
-      <w:r>
-        <w:rPr>
-          <w:rFonts w:hint="cs"/>
-          <w:rtl/>
-        </w:rPr>
-        <w:t>بررسی میشود</w:t>
-      </w:r>
-      <w:r>
-        <w:rPr>
-          <w:rFonts w:hint="cs"/>
-          <w:rtl/>
-        </w:rPr>
-        <w:t>.</w:t>
-      </w:r>
-      <w:r>
-        <w:rPr>
-          <w:rFonts w:hint="cs"/>
-          <w:rtl/>
-        </w:rPr>
-        <w:t xml:space="preserve"> روش کاهش ابعاد </w:t>
-      </w:r>
-      <w:r>
-        <w:rPr>
-          <w:rtl/>
-        </w:rPr>
-        <w:t>برا</w:t>
-      </w:r>
-      <w:r>
-        <w:rPr>
-          <w:rFonts w:hint="cs"/>
-          <w:rtl/>
-        </w:rPr>
-        <w:t>ی</w:t>
-      </w:r>
-      <w:r>
-        <w:rPr>
-          <w:rtl/>
-        </w:rPr>
-        <w:t xml:space="preserve"> کاهش پ</w:t>
-      </w:r>
-      <w:r>
-        <w:rPr>
-          <w:rFonts w:hint="cs"/>
-          <w:rtl/>
-        </w:rPr>
-        <w:t>ی</w:t>
-      </w:r>
-      <w:r>
-        <w:rPr>
-          <w:rFonts w:hint="eastAsia"/>
-          <w:rtl/>
-        </w:rPr>
-        <w:t>چ</w:t>
-      </w:r>
-      <w:r>
-        <w:rPr>
-          <w:rFonts w:hint="cs"/>
-          <w:rtl/>
-        </w:rPr>
-        <w:t>ی</w:t>
-      </w:r>
-      <w:r>
-        <w:rPr>
-          <w:rFonts w:hint="eastAsia"/>
-          <w:rtl/>
-        </w:rPr>
-        <w:t>دگ</w:t>
-      </w:r>
-      <w:r>
-        <w:rPr>
-          <w:rFonts w:hint="cs"/>
-          <w:rtl/>
-        </w:rPr>
-        <w:t>ی</w:t>
-      </w:r>
-      <w:r>
-        <w:rPr>
-          <w:rtl/>
-        </w:rPr>
-        <w:t xml:space="preserve"> محاسبات</w:t>
-      </w:r>
-      <w:r>
-        <w:rPr>
-          <w:rFonts w:hint="cs"/>
-          <w:rtl/>
-        </w:rPr>
-        <w:t>ی</w:t>
-      </w:r>
-      <w:r>
-        <w:rPr>
-          <w:rtl/>
-        </w:rPr>
-        <w:t xml:space="preserve"> و بهبود کارا</w:t>
-      </w:r>
-      <w:r>
-        <w:rPr>
-          <w:rFonts w:hint="cs"/>
-          <w:rtl/>
-        </w:rPr>
-        <w:t>یی</w:t>
-      </w:r>
-      <w:r>
-        <w:rPr>
-          <w:rtl/>
-        </w:rPr>
-        <w:t xml:space="preserve"> الگور</w:t>
-      </w:r>
-      <w:r>
-        <w:rPr>
-          <w:rFonts w:hint="cs"/>
-          <w:rtl/>
-        </w:rPr>
-        <w:t>ی</w:t>
-      </w:r>
-      <w:r>
-        <w:rPr>
-          <w:rFonts w:hint="eastAsia"/>
-          <w:rtl/>
-        </w:rPr>
-        <w:t>تم‌ها</w:t>
-      </w:r>
-      <w:r>
-        <w:rPr>
-          <w:rFonts w:hint="cs"/>
-          <w:rtl/>
-        </w:rPr>
-        <w:t>ی</w:t>
-      </w:r>
-      <w:r>
-        <w:rPr>
-          <w:rtl/>
-        </w:rPr>
-        <w:t xml:space="preserve"> موقع</w:t>
-      </w:r>
-      <w:r>
-        <w:rPr>
-          <w:rFonts w:hint="cs"/>
-          <w:rtl/>
-        </w:rPr>
-        <w:t>ی</w:t>
-      </w:r>
-      <w:r>
-        <w:rPr>
-          <w:rFonts w:hint="eastAsia"/>
-          <w:rtl/>
-        </w:rPr>
-        <w:t>ت‌</w:t>
-      </w:r>
-      <w:r>
-        <w:rPr>
-          <w:rFonts w:hint="cs"/>
-          <w:rtl/>
-        </w:rPr>
-        <w:t>ی</w:t>
-      </w:r>
-      <w:r>
-        <w:rPr>
-          <w:rFonts w:hint="eastAsia"/>
-          <w:rtl/>
-        </w:rPr>
-        <w:t>اب</w:t>
-      </w:r>
-      <w:r>
-        <w:rPr>
-          <w:rtl/>
-        </w:rPr>
-        <w:t xml:space="preserve"> </w:t>
-      </w:r>
-      <w:r>
-        <w:rPr>
-          <w:rFonts w:hint="cs"/>
-          <w:rtl/>
-        </w:rPr>
-        <w:t>ارزیابی می شود</w:t>
-      </w:r>
-      <w:r>
-        <w:rPr>
-          <w:rtl/>
-        </w:rPr>
-        <w:t>. روش‌ها</w:t>
-      </w:r>
-      <w:r>
-        <w:rPr>
-          <w:rFonts w:hint="cs"/>
-          <w:rtl/>
-        </w:rPr>
-        <w:t>ی</w:t>
-      </w:r>
-      <w:r>
-        <w:rPr>
-          <w:rtl/>
-        </w:rPr>
-        <w:t xml:space="preserve"> تنظ</w:t>
-      </w:r>
-      <w:r>
-        <w:rPr>
-          <w:rFonts w:hint="cs"/>
-          <w:rtl/>
-        </w:rPr>
-        <w:t>ی</w:t>
-      </w:r>
-      <w:r>
-        <w:rPr>
-          <w:rFonts w:hint="eastAsia"/>
-          <w:rtl/>
-        </w:rPr>
-        <w:t>م</w:t>
-      </w:r>
-      <w:r>
-        <w:rPr>
-          <w:rtl/>
-        </w:rPr>
-        <w:t xml:space="preserve"> ابرپارامترها با استفاده از الگور</w:t>
-      </w:r>
-      <w:r>
-        <w:rPr>
-          <w:rFonts w:hint="cs"/>
-          <w:rtl/>
-        </w:rPr>
-        <w:t>ی</w:t>
-      </w:r>
-      <w:r>
-        <w:rPr>
-          <w:rFonts w:hint="eastAsia"/>
-          <w:rtl/>
-        </w:rPr>
-        <w:t>تم</w:t>
-      </w:r>
-      <w:r>
-        <w:rPr>
-          <w:rtl/>
-        </w:rPr>
-        <w:t xml:space="preserve"> ژنت</w:t>
-      </w:r>
-      <w:r>
-        <w:rPr>
-          <w:rFonts w:hint="cs"/>
-          <w:rtl/>
-        </w:rPr>
-        <w:t>ی</w:t>
-      </w:r>
-      <w:r>
-        <w:rPr>
-          <w:rFonts w:hint="eastAsia"/>
-          <w:rtl/>
-        </w:rPr>
-        <w:t>ک</w:t>
-      </w:r>
-      <w:r>
-        <w:rPr>
-          <w:rtl/>
-        </w:rPr>
-        <w:t xml:space="preserve"> که به عنوان </w:t>
-      </w:r>
-      <w:r>
-        <w:rPr>
-          <w:rFonts w:hint="cs"/>
-          <w:rtl/>
-        </w:rPr>
-        <w:t>ی</w:t>
-      </w:r>
-      <w:r>
-        <w:rPr>
-          <w:rFonts w:hint="eastAsia"/>
-          <w:rtl/>
-        </w:rPr>
-        <w:t>ک</w:t>
-      </w:r>
-      <w:r>
-        <w:rPr>
-          <w:rtl/>
-        </w:rPr>
-        <w:t xml:space="preserve"> ابزار قدرتمند برا</w:t>
-      </w:r>
-      <w:r>
-        <w:rPr>
-          <w:rFonts w:hint="cs"/>
-          <w:rtl/>
-        </w:rPr>
-        <w:t>ی</w:t>
-      </w:r>
-      <w:r>
-        <w:rPr>
-          <w:rtl/>
-        </w:rPr>
-        <w:t xml:space="preserve"> به</w:t>
-      </w:r>
-      <w:r>
-        <w:rPr>
-          <w:rFonts w:hint="cs"/>
-          <w:rtl/>
-        </w:rPr>
-        <w:t>ی</w:t>
-      </w:r>
-      <w:r>
-        <w:rPr>
-          <w:rFonts w:hint="eastAsia"/>
-          <w:rtl/>
-        </w:rPr>
-        <w:t>نه‌ساز</w:t>
-      </w:r>
-      <w:r>
-        <w:rPr>
-          <w:rFonts w:hint="cs"/>
-          <w:rtl/>
-        </w:rPr>
-        <w:t>ی</w:t>
-      </w:r>
-      <w:r>
-        <w:rPr>
-          <w:rtl/>
-        </w:rPr>
-        <w:t xml:space="preserve"> پارامترها در الگور</w:t>
-      </w:r>
-      <w:r>
-        <w:rPr>
-          <w:rFonts w:hint="cs"/>
-          <w:rtl/>
-        </w:rPr>
-        <w:t>ی</w:t>
-      </w:r>
-      <w:r>
-        <w:rPr>
-          <w:rtl/>
-        </w:rPr>
-        <w:t>تم‌ها</w:t>
-      </w:r>
-      <w:r>
-        <w:rPr>
-          <w:rFonts w:hint="cs"/>
-          <w:rtl/>
-        </w:rPr>
-        <w:t>ی</w:t>
-      </w:r>
-      <w:r>
-        <w:rPr>
-          <w:rtl/>
-        </w:rPr>
-        <w:t xml:space="preserve"> موقع</w:t>
-      </w:r>
-      <w:r>
-        <w:rPr>
-          <w:rFonts w:hint="cs"/>
-          <w:rtl/>
-        </w:rPr>
-        <w:t>ی</w:t>
-      </w:r>
-      <w:r>
-        <w:rPr>
-          <w:rFonts w:hint="eastAsia"/>
-          <w:rtl/>
-        </w:rPr>
-        <w:t>ت‌</w:t>
-      </w:r>
-      <w:r>
-        <w:rPr>
-          <w:rFonts w:hint="cs"/>
-          <w:rtl/>
-        </w:rPr>
-        <w:t>ی</w:t>
-      </w:r>
-      <w:r>
-        <w:rPr>
-          <w:rFonts w:hint="eastAsia"/>
-          <w:rtl/>
-        </w:rPr>
-        <w:t>اب</w:t>
-      </w:r>
-      <w:r>
-        <w:rPr>
-          <w:rtl/>
-        </w:rPr>
-        <w:t xml:space="preserve"> مورد استفاده قرار م</w:t>
-      </w:r>
-      <w:r>
-        <w:rPr>
-          <w:rFonts w:hint="cs"/>
-          <w:rtl/>
-        </w:rPr>
-        <w:t>ی‌</w:t>
-      </w:r>
-      <w:r>
-        <w:rPr>
-          <w:rFonts w:hint="eastAsia"/>
-          <w:rtl/>
-        </w:rPr>
-        <w:t>گ</w:t>
-      </w:r>
-      <w:r>
-        <w:rPr>
-          <w:rFonts w:hint="cs"/>
-          <w:rtl/>
-        </w:rPr>
-        <w:t>ی</w:t>
-      </w:r>
-      <w:r>
-        <w:rPr>
-          <w:rFonts w:hint="eastAsia"/>
-          <w:rtl/>
-        </w:rPr>
-        <w:t>رند</w:t>
-      </w:r>
-      <w:r>
-        <w:rPr>
-          <w:rFonts w:hint="cs"/>
-          <w:rtl/>
-        </w:rPr>
-        <w:t>، بررسی می‌شود</w:t>
-      </w:r>
-      <w:r>
-        <w:rPr>
-          <w:rtl/>
-        </w:rPr>
-        <w:t>. در نها</w:t>
-      </w:r>
-      <w:r>
-        <w:rPr>
-          <w:rFonts w:hint="cs"/>
-          <w:rtl/>
-        </w:rPr>
-        <w:t>ی</w:t>
-      </w:r>
-      <w:r>
-        <w:rPr>
-          <w:rFonts w:hint="eastAsia"/>
-          <w:rtl/>
-        </w:rPr>
-        <w:t>ت،</w:t>
-      </w:r>
-      <w:r>
-        <w:rPr>
-          <w:rtl/>
-        </w:rPr>
-        <w:t xml:space="preserve"> با مقا</w:t>
-      </w:r>
-      <w:r>
-        <w:rPr>
-          <w:rFonts w:hint="cs"/>
-          <w:rtl/>
-        </w:rPr>
-        <w:t>ی</w:t>
-      </w:r>
-      <w:r>
-        <w:rPr>
-          <w:rFonts w:hint="eastAsia"/>
-          <w:rtl/>
-        </w:rPr>
-        <w:t>سه</w:t>
-      </w:r>
-      <w:r>
-        <w:rPr>
-          <w:rtl/>
-        </w:rPr>
-        <w:t xml:space="preserve"> و جمع‌بند</w:t>
-      </w:r>
-      <w:r>
-        <w:rPr>
-          <w:rFonts w:hint="cs"/>
-          <w:rtl/>
-        </w:rPr>
-        <w:t>ی</w:t>
-      </w:r>
-      <w:r>
-        <w:rPr>
-          <w:rtl/>
-        </w:rPr>
-        <w:t xml:space="preserve"> نتا</w:t>
-      </w:r>
-      <w:r>
-        <w:rPr>
-          <w:rFonts w:hint="cs"/>
-          <w:rtl/>
-        </w:rPr>
-        <w:t>ی</w:t>
-      </w:r>
-      <w:r>
-        <w:rPr>
-          <w:rFonts w:hint="eastAsia"/>
-          <w:rtl/>
-        </w:rPr>
-        <w:t>ج</w:t>
-      </w:r>
-      <w:r>
-        <w:rPr>
-          <w:rtl/>
-        </w:rPr>
-        <w:t xml:space="preserve"> به دست آمده از تمام</w:t>
-      </w:r>
-      <w:r>
-        <w:rPr>
-          <w:rFonts w:hint="cs"/>
-          <w:rtl/>
-        </w:rPr>
-        <w:t>ی</w:t>
-      </w:r>
-      <w:r>
-        <w:rPr>
-          <w:rtl/>
-        </w:rPr>
-        <w:t xml:space="preserve"> ا</w:t>
-      </w:r>
-      <w:r>
-        <w:rPr>
-          <w:rFonts w:hint="cs"/>
-          <w:rtl/>
-        </w:rPr>
-        <w:t>ی</w:t>
-      </w:r>
-      <w:r>
-        <w:rPr>
-          <w:rFonts w:hint="eastAsia"/>
-          <w:rtl/>
-        </w:rPr>
-        <w:t>ن</w:t>
-      </w:r>
-      <w:r>
-        <w:rPr>
-          <w:rtl/>
-        </w:rPr>
-        <w:t xml:space="preserve"> روش‌ها، عملکرد و کارا</w:t>
-      </w:r>
-      <w:r>
-        <w:rPr>
-          <w:rFonts w:hint="cs"/>
-          <w:rtl/>
-        </w:rPr>
-        <w:t>یی</w:t>
-      </w:r>
-      <w:r>
-        <w:rPr>
-          <w:rtl/>
-        </w:rPr>
-        <w:t xml:space="preserve"> هر </w:t>
-      </w:r>
-      <w:r>
-        <w:rPr>
-          <w:rFonts w:hint="cs"/>
-          <w:rtl/>
-        </w:rPr>
-        <w:t>ی</w:t>
-      </w:r>
-      <w:r>
-        <w:rPr>
-          <w:rFonts w:hint="eastAsia"/>
-          <w:rtl/>
-        </w:rPr>
-        <w:t>ک</w:t>
-      </w:r>
-      <w:r>
-        <w:rPr>
-          <w:rtl/>
-        </w:rPr>
-        <w:t xml:space="preserve"> از آن‌ها در تع</w:t>
-      </w:r>
-      <w:r>
-        <w:rPr>
-          <w:rFonts w:hint="cs"/>
-          <w:rtl/>
-        </w:rPr>
-        <w:t>یی</w:t>
-      </w:r>
-      <w:r>
-        <w:rPr>
-          <w:rFonts w:hint="eastAsia"/>
-          <w:rtl/>
-        </w:rPr>
-        <w:t>ن</w:t>
-      </w:r>
-      <w:r>
-        <w:rPr>
-          <w:rtl/>
-        </w:rPr>
-        <w:t xml:space="preserve"> موقع</w:t>
-      </w:r>
-      <w:r>
-        <w:rPr>
-          <w:rFonts w:hint="cs"/>
-          <w:rtl/>
-        </w:rPr>
-        <w:t>ی</w:t>
-      </w:r>
-      <w:r>
-        <w:rPr>
-          <w:rFonts w:hint="eastAsia"/>
-          <w:rtl/>
-        </w:rPr>
         <w:t>ت</w:t>
       </w:r>
       <w:r>
         <w:rPr>
           <w:rtl/>
         </w:rPr>
-        <w:t xml:space="preserve"> </w:t>
-      </w:r>
-      <w:r>
-        <w:rPr>
-          <w:rFonts w:hint="cs"/>
-          <w:rtl/>
-        </w:rPr>
-        <w:t xml:space="preserve">با پژوهش مشابه </w:t>
-      </w:r>
-      <w:r>
-        <w:rPr>
-          <w:rtl/>
-        </w:rPr>
-        <w:t xml:space="preserve">به صورت کامل </w:t>
+        <w:t xml:space="preserve"> به صورت کامل </w:t>
       </w:r>
       <w:r>
         <w:rPr>
@@ -1410,9 +1212,10 @@
       </w:r>
       <w:r>
         <w:rPr>
-          <w:rtl/>
-        </w:rPr>
-        <w:t>.</w:t>
+          <w:rFonts w:hint="cs"/>
+          <w:rtl/>
+        </w:rPr>
+        <w:t xml:space="preserve"> و با نتایج مشابه مقایسه می‌شود.</w:t>
       </w:r>
     </w:p>
     <w:p>
@@ -1457,61 +1260,907 @@
     <w:p>
       <w:pPr>
         <w:pStyle w:val="a8"/>
-        <w:rPr>
-          <w:rtl/>
-        </w:rPr>
-      </w:pPr>
-      <w:r>
-        <w:rPr>
-          <w:rFonts w:hint="cs"/>
-          <w:rtl/>
-        </w:rPr>
-        <w:t>متن</w:t>
+      </w:pPr>
+      <w:r>
+        <w:rPr>
+          <w:rFonts w:hint="cs"/>
+          <w:rtl/>
+        </w:rPr>
+        <w:t xml:space="preserve">تعداد زیادی از مجموعه دادگان موقعیت یابی مبتنی بر </w:t>
+      </w:r>
+      <w:r>
+        <w:t>RSS</w:t>
+      </w:r>
+      <w:r>
+        <w:rPr>
+          <w:rFonts w:hint="cs"/>
+          <w:rtl/>
+        </w:rPr>
+        <w:t xml:space="preserve"> </w:t>
+      </w:r>
+      <w:r>
+        <w:rPr>
+          <w:rFonts w:hint="cs"/>
+          <w:rtl/>
+        </w:rPr>
+        <w:t xml:space="preserve">وجود دارد. در میان آن ها، چندین مجموعه دادگان به سبب ویژگی‌ها و اطلاعات غنی‌تر، مجبوب تر هستند و بیشتر مورد استفاده قرار می‌گیرند. </w:t>
+      </w:r>
+      <w:r>
+        <w:rPr>
+          <w:rFonts w:hint="cs"/>
+          <w:rtl/>
+        </w:rPr>
+        <w:t xml:space="preserve">از جمله معروف‌ترین مجموعه دادگان، مجموعه دادگان </w:t>
+      </w:r>
+      <w:proofErr w:type="spellStart"/>
+      <w:r>
+        <w:t>UJIndoorLoc</w:t>
+      </w:r>
+      <w:proofErr w:type="spellEnd"/>
+      <w:r>
+        <w:rPr>
+          <w:rFonts w:hint="cs"/>
+          <w:rtl/>
+        </w:rPr>
+        <w:t xml:space="preserve"> که در سال 2014 میلادی معرفی شد برای شبکه غیر بی سیم </w:t>
+      </w:r>
+      <w:r>
+        <w:t>Wi-Fi</w:t>
+      </w:r>
+      <w:r>
+        <w:rPr>
+          <w:rFonts w:hint="cs"/>
+          <w:rtl/>
+        </w:rPr>
+        <w:t xml:space="preserve"> معرفی شد </w:t>
+      </w:r>
+      <w:r>
+        <w:rPr>
+          <w:rtl/>
+        </w:rPr>
+        <w:fldChar w:fldCharType="begin"/>
+      </w:r>
+      <w:r>
+        <w:rPr>
+          <w:rtl/>
+        </w:rPr>
+        <w:instrText xml:space="preserve"> </w:instrText>
+      </w:r>
+      <w:r>
+        <w:instrText>ADDIN EN.CITE &lt;EndNote&gt;&lt;Cite&gt;&lt;Author&gt;Torres-Sospedra&lt;/Author&gt;&lt;Year&gt;2014&lt;/Year&gt;&lt;RecNum&gt;43&lt;/RecNum&gt;&lt;DisplayText&gt;[1]&lt;/DisplayText&gt;&lt;record&gt;&lt;rec-number&gt;43&lt;/rec-number&gt;&lt;foreign-keys&gt;&lt;key app="EN" db-id="9dffrpxwa2vsdlezr9nvrdtyzs0ste99e22r" timestamp="17075437</w:instrText>
+      </w:r>
+      <w:r>
+        <w:rPr>
+          <w:rtl/>
+        </w:rPr>
+        <w:instrText>07"&gt;43&lt;/</w:instrText>
+      </w:r>
+      <w:r>
+        <w:instrText>key&gt;&lt;/foreign-keys&gt;&lt;ref-type name="Conference Proceedings"&gt;10&lt;/ref-type&gt;&lt;contributors&gt;&lt;authors&gt;&lt;author&gt;Torres-Sospedra, Joaquín&lt;/author&gt;&lt;author&gt;Montoliu, Raúl&lt;/author&gt;&lt;author&gt;Martínez-Usó, Adolfo&lt;/author&gt;&lt;author&gt;Avariento, Joan P&lt;/author&gt;&lt;author&gt;Arnau, Tomás J&lt;/author&gt;&lt;author&gt;Benedito-Bordonau, Mauri&lt;/author&gt;&lt;author&gt;Huerta, Joaquín&lt;/author&gt;&lt;/authors&gt;&lt;/contributors&gt;&lt;titles&gt;&lt;title&gt;UJIIndoorLoc: A new multi-building and multi-floor database for WLAN fingerprint-based indoor localization problems&lt;/title&gt;&lt;secondary-title&gt;2014 international conference on indoor positioning and indoor navigation (IPIN)&lt;/secondary-title&gt;&lt;/titles&gt;&lt;pages&gt;261-270&lt;/pages&gt;&lt;dates&gt;&lt;year&gt;2014&lt;/year&gt;&lt;/dates&gt;&lt;publisher&gt;IEEE&lt;/publisher&gt;&lt;isbn&gt;1467380547&lt;/isbn&gt;&lt;urls&gt;&lt;/urls&gt;&lt;/record</w:instrText>
+      </w:r>
+      <w:r>
+        <w:rPr>
+          <w:rtl/>
+        </w:rPr>
+        <w:instrText>&gt;&lt;/</w:instrText>
+      </w:r>
+      <w:r>
+        <w:instrText>Cite&gt;&lt;/EndNote</w:instrText>
+      </w:r>
+      <w:r>
+        <w:rPr>
+          <w:rtl/>
+        </w:rPr>
+        <w:instrText>&gt;</w:instrText>
+      </w:r>
+      <w:r>
+        <w:rPr>
+          <w:rtl/>
+        </w:rPr>
+        <w:fldChar w:fldCharType="separate"/>
+      </w:r>
+      <w:r>
+        <w:rPr>
+          <w:noProof/>
+          <w:rtl/>
+        </w:rPr>
+        <w:t>[1]</w:t>
+      </w:r>
+      <w:r>
+        <w:rPr>
+          <w:rtl/>
+        </w:rPr>
+        <w:fldChar w:fldCharType="end"/>
+      </w:r>
+      <w:r>
+        <w:rPr>
+          <w:rFonts w:hint="cs"/>
+          <w:rtl/>
+        </w:rPr>
+        <w:t xml:space="preserve">. </w:t>
+      </w:r>
+      <w:r>
+        <w:rPr>
+          <w:rFonts w:hint="cs"/>
+          <w:rtl/>
+        </w:rPr>
+        <w:t xml:space="preserve">گرچه این مجموعه دادگان </w:t>
+      </w:r>
+      <w:r>
+        <w:rPr>
+          <w:rFonts w:hint="cs"/>
+          <w:rtl/>
+        </w:rPr>
+        <w:t xml:space="preserve">به عنوان معیار سنجش الگوریتم‌های موقعیت‌یاب به کار می‌رود، اما شامل شرایط مختلف محیطی نمی‌شود. مجموعه دادگان </w:t>
+      </w:r>
+      <w:r>
+        <w:t>IPIN</w:t>
+      </w:r>
+      <w:r>
+        <w:rPr>
+          <w:rFonts w:hint="cs"/>
+          <w:rtl/>
+        </w:rPr>
+        <w:t xml:space="preserve"> در سال 2016</w:t>
+      </w:r>
+      <w:r>
+        <w:rPr>
+          <w:rFonts w:hint="cs"/>
+          <w:rtl/>
+        </w:rPr>
+        <w:t xml:space="preserve"> تا 2022 میلادی</w:t>
+      </w:r>
+      <w:r>
+        <w:rPr>
+          <w:rFonts w:hint="cs"/>
+          <w:rtl/>
+        </w:rPr>
+        <w:t xml:space="preserve"> برای مسابقات ردیابی</w:t>
+      </w:r>
+      <w:r>
+        <w:rPr>
+          <w:rFonts w:hint="cs"/>
+          <w:rtl/>
+        </w:rPr>
+        <w:t xml:space="preserve"> ربات‌ها</w:t>
+      </w:r>
+      <w:r>
+        <w:rPr>
+          <w:rFonts w:hint="cs"/>
+          <w:rtl/>
+        </w:rPr>
+        <w:t xml:space="preserve"> معرفی شد</w:t>
+      </w:r>
+      <w:r>
+        <w:rPr>
+          <w:rFonts w:hint="cs"/>
+          <w:rtl/>
+        </w:rPr>
+        <w:t xml:space="preserve">ند که </w:t>
+      </w:r>
+      <w:r>
+        <w:rPr>
+          <w:rFonts w:hint="cs"/>
+          <w:rtl/>
+        </w:rPr>
+        <w:t xml:space="preserve">عمده اطلاعات آن مربوط به سنسورهای ربات است </w:t>
+      </w:r>
+      <w:r>
+        <w:rPr>
+          <w:rFonts w:hint="cs"/>
+          <w:rtl/>
+        </w:rPr>
+        <w:t>که مبتنی بر موقعیت‌یابی آفلاین است</w:t>
+      </w:r>
+      <w:r>
+        <w:rPr>
+          <w:rFonts w:hint="cs"/>
+          <w:rtl/>
+        </w:rPr>
+        <w:t xml:space="preserve"> </w:t>
+      </w:r>
+      <w:r>
+        <w:rPr>
+          <w:rtl/>
+        </w:rPr>
+        <w:fldChar w:fldCharType="begin"/>
+      </w:r>
+      <w:r>
+        <w:rPr>
+          <w:rtl/>
+        </w:rPr>
+        <w:instrText xml:space="preserve"> </w:instrText>
+      </w:r>
+      <w:r>
+        <w:instrText>ADDIN EN.CITE &lt;EndNote&gt;&lt;Cite&gt;&lt;Author&gt;Torres-Sospedra&lt;/Author&gt;&lt;Year&gt;2017&lt;/Year&gt;&lt;RecNum&gt;44&lt;/RecNum&gt;&lt;DisplayText&gt;[2]&lt;/DisplayText&gt;&lt;record&gt;&lt;rec-number&gt;44&lt;/rec-number&gt;&lt;foreign-keys&gt;&lt;key app="EN" db-id="9dffrpxwa2vsdlezr9nvrdtyzs0ste99e22r" timestamp="17075450</w:instrText>
+      </w:r>
+      <w:r>
+        <w:rPr>
+          <w:rtl/>
+        </w:rPr>
+        <w:instrText>01"&gt;44&lt;/</w:instrText>
+      </w:r>
+      <w:r>
+        <w:instrText>key&gt;&lt;/foreign-keys&gt;&lt;ref-type name="Journal Article"&gt;17&lt;/ref-type&gt;&lt;contributors&gt;&lt;authors&gt;&lt;author&gt;Torres-Sospedra, Joaquín&lt;/author&gt;&lt;author&gt;Jiménez, Antonio R&lt;/author&gt;&lt;author&gt;Knauth, Stefan&lt;/author&gt;&lt;author&gt;Moreira, Adriano&lt;/author&gt;&lt;author&gt;Beer, Yair</w:instrText>
+      </w:r>
+      <w:r>
+        <w:rPr>
+          <w:rtl/>
+        </w:rPr>
+        <w:instrText>&lt;/</w:instrText>
+      </w:r>
+      <w:r>
+        <w:instrText>author&gt;&lt;author&gt;Fetzer, Toni&lt;/author&gt;&lt;author&gt;Ta, Viet-Cuong&lt;/author&gt;&lt;author&gt;Montoliu, Raul&lt;/author&gt;&lt;author&gt;Seco, Fernando&lt;/author&gt;&lt;author&gt;Mendoza-Silva, Germán M&lt;/author&gt;&lt;/authors&gt;&lt;/contributors&gt;&lt;titles&gt;&lt;title&gt;The smartphone-based offline indoor location</w:instrText>
+      </w:r>
+      <w:r>
+        <w:rPr>
+          <w:rtl/>
+        </w:rPr>
+        <w:instrText xml:space="preserve"> </w:instrText>
+      </w:r>
+      <w:r>
+        <w:instrText>competition at IPIN 2016: Analysis and future work&lt;/title&gt;&lt;secondary-title&gt;Sensors&lt;/secondary-title&gt;&lt;/titles&gt;&lt;periodical&gt;&lt;full-title&gt;Sensors&lt;/full-title&gt;&lt;/periodical&gt;&lt;pages&gt;557&lt;/pages&gt;&lt;volume&gt;17&lt;/volume&gt;&lt;number&gt;3&lt;/number&gt;&lt;dates&gt;&lt;year&gt;2017&lt;/year&gt;&lt;/dates&gt;&lt;isbn&gt;1424-8220&lt;/isbn&gt;&lt;urls&gt;&lt;/urls&gt;&lt;/record&gt;&lt;/Cite&gt;&lt;/EndNote</w:instrText>
+      </w:r>
+      <w:r>
+        <w:rPr>
+          <w:rtl/>
+        </w:rPr>
+        <w:instrText>&gt;</w:instrText>
+      </w:r>
+      <w:r>
+        <w:rPr>
+          <w:rtl/>
+        </w:rPr>
+        <w:fldChar w:fldCharType="separate"/>
+      </w:r>
+      <w:r>
+        <w:rPr>
+          <w:noProof/>
+          <w:rtl/>
+        </w:rPr>
+        <w:t>[2]</w:t>
+      </w:r>
+      <w:r>
+        <w:rPr>
+          <w:rtl/>
+        </w:rPr>
+        <w:fldChar w:fldCharType="end"/>
+      </w:r>
+      <w:r>
+        <w:rPr>
+          <w:rFonts w:hint="cs"/>
+          <w:rtl/>
+        </w:rPr>
+        <w:t>.</w:t>
+      </w:r>
+      <w:r>
+        <w:rPr>
+          <w:rFonts w:hint="cs"/>
+          <w:rtl/>
+        </w:rPr>
+        <w:t xml:space="preserve"> </w:t>
       </w:r>
     </w:p>
     <w:p>
       <w:pPr>
-        <w:pStyle w:val="a1"/>
-        <w:rPr>
-          <w:rtl/>
-        </w:rPr>
-      </w:pPr>
-      <w:r>
-        <w:rPr>
-          <w:rFonts w:hint="cs"/>
-          <w:rtl/>
-        </w:rPr>
-        <w:t>آموزش موقعیت‌یاب با الگوریتم‌های یادگیری گروهی</w:t>
+        <w:pStyle w:val="a8"/>
+        <w:rPr>
+          <w:rtl/>
+        </w:rPr>
+      </w:pPr>
+      <w:r>
+        <w:rPr>
+          <w:rFonts w:hint="cs"/>
+          <w:rtl/>
+        </w:rPr>
+        <w:t xml:space="preserve">دادگان استفاده شده در این پژوهش، مجموعه دادگان </w:t>
+      </w:r>
+      <w:proofErr w:type="spellStart"/>
+      <w:r>
+        <w:t>JUIndoorLoc</w:t>
+      </w:r>
+      <w:proofErr w:type="spellEnd"/>
+      <w:r>
+        <w:rPr>
+          <w:rFonts w:hint="cs"/>
+          <w:rtl/>
+        </w:rPr>
+        <w:t xml:space="preserve"> است که در سال 2019 میلادی ارائه شده است</w:t>
+      </w:r>
+      <w:r>
+        <w:rPr>
+          <w:rFonts w:hint="cs"/>
+          <w:rtl/>
+        </w:rPr>
+        <w:t xml:space="preserve"> </w:t>
+      </w:r>
+      <w:r>
+        <w:rPr>
+          <w:rtl/>
+        </w:rPr>
+        <w:fldChar w:fldCharType="begin"/>
+      </w:r>
+      <w:r>
+        <w:rPr>
+          <w:rtl/>
+        </w:rPr>
+        <w:instrText xml:space="preserve"> </w:instrText>
+      </w:r>
+      <w:r>
+        <w:instrText>ADDIN EN.CITE &lt;EndNote&gt;&lt;Cite&gt;&lt;Author&gt;Roy&lt;/Author&gt;&lt;Year&gt;2019&lt;/Year&gt;&lt;RecNum&gt;45&lt;/RecNum&gt;&lt;DisplayText&gt;[3]&lt;/DisplayText&gt;&lt;record&gt;&lt;rec-number&gt;45&lt;/rec-number&gt;&lt;foreign-keys&gt;&lt;key app="EN" db-id="9dffrpxwa2vsdlezr9nvrdtyzs0ste99e22r" timestamp="1707545102"&gt;45&lt;/key</w:instrText>
+      </w:r>
+      <w:r>
+        <w:rPr>
+          <w:rtl/>
+        </w:rPr>
+        <w:instrText>&gt;&lt;/</w:instrText>
+      </w:r>
+      <w:r>
+        <w:instrText>foreign-keys&gt;&lt;ref-type name="Journal Article"&gt;17&lt;/ref-type&gt;&lt;contributors&gt;&lt;authors&gt;&lt;author&gt;Roy, Priya&lt;/author&gt;&lt;author&gt;Chowdhury, Chandreyee&lt;/author&gt;&lt;author&gt;Ghosh, Dip&lt;/author&gt;&lt;author&gt;Bandyopadhyay, Sanghamitra&lt;/author&gt;&lt;/authors&gt;&lt;/contributors&gt;&lt;titles&gt;&lt;title&gt;JUIndoorLoc: A ubiquitous framework for smartphone-based indoor localization subject to context and device heterogeneity&lt;/title&gt;&lt;secondary-title&gt;Wireless Personal Communications&lt;/secondary-title&gt;&lt;/titles&gt;&lt;periodical&gt;&lt;full-title&gt;Wireless Personal Communications&lt;/full-title&gt;&lt;/periodical&gt;&lt;pages&gt;739-762&lt;/pages&gt;&lt;volume&gt;106&lt;/volume&gt;&lt;dates&gt;&lt;year&gt;2019&lt;/year&gt;&lt;/dates&gt;&lt;isbn&gt;0929-6212&lt;/isbn&gt;&lt;urls&gt;&lt;/urls&gt;&lt;/record&gt;&lt;/Cite&gt;&lt;/EndNote</w:instrText>
+      </w:r>
+      <w:r>
+        <w:rPr>
+          <w:rtl/>
+        </w:rPr>
+        <w:instrText>&gt;</w:instrText>
+      </w:r>
+      <w:r>
+        <w:rPr>
+          <w:rtl/>
+        </w:rPr>
+        <w:fldChar w:fldCharType="separate"/>
+      </w:r>
+      <w:r>
+        <w:rPr>
+          <w:noProof/>
+          <w:rtl/>
+        </w:rPr>
+        <w:t>[3]</w:t>
+      </w:r>
+      <w:r>
+        <w:rPr>
+          <w:rtl/>
+        </w:rPr>
+        <w:fldChar w:fldCharType="end"/>
+      </w:r>
+      <w:r>
+        <w:rPr>
+          <w:rFonts w:hint="cs"/>
+          <w:rtl/>
+        </w:rPr>
+        <w:t xml:space="preserve"> و به خاطر ضبط داده در شرایط مختلف محیطی، اعتبار صحت این مجموعه دادگان </w:t>
+      </w:r>
+      <w:r>
+        <w:rPr>
+          <w:rFonts w:hint="cs"/>
+          <w:rtl/>
+        </w:rPr>
+        <w:t xml:space="preserve">در طول زمان </w:t>
+      </w:r>
+      <w:r>
+        <w:rPr>
+          <w:rFonts w:hint="cs"/>
+          <w:rtl/>
+        </w:rPr>
+        <w:t>بیشتر است.</w:t>
+      </w:r>
+      <w:r>
+        <w:rPr>
+          <w:rFonts w:hint="cs"/>
+          <w:rtl/>
+        </w:rPr>
+        <w:t xml:space="preserve"> داده ها از طبقه سوم، چهارم و پنجم ساختمانی در دانشگاه جوادپور گردآوری شده اند. </w:t>
+      </w:r>
+      <w:r>
+        <w:rPr>
+          <w:rtl/>
+        </w:rPr>
+        <w:t>در ا</w:t>
+      </w:r>
+      <w:r>
+        <w:rPr>
+          <w:rFonts w:hint="cs"/>
+          <w:rtl/>
+        </w:rPr>
+        <w:t>ی</w:t>
+      </w:r>
+      <w:r>
+        <w:rPr>
+          <w:rFonts w:hint="eastAsia"/>
+          <w:rtl/>
+        </w:rPr>
+        <w:t>ن</w:t>
+      </w:r>
+      <w:r>
+        <w:rPr>
+          <w:rtl/>
+        </w:rPr>
+        <w:t xml:space="preserve"> ساختمان، هر طبقه 882 متر مربع به طول 42 متر و عرض 21 متر را پوشش م</w:t>
+      </w:r>
+      <w:r>
+        <w:rPr>
+          <w:rFonts w:hint="cs"/>
+          <w:rtl/>
+        </w:rPr>
+        <w:t>ی</w:t>
+      </w:r>
+      <w:r>
+        <w:rPr>
+          <w:rtl/>
+        </w:rPr>
+        <w:t xml:space="preserve"> دهد و از اتاق ها</w:t>
+      </w:r>
+      <w:r>
+        <w:rPr>
+          <w:rFonts w:hint="cs"/>
+          <w:rtl/>
+        </w:rPr>
+        <w:t>ی</w:t>
+      </w:r>
+      <w:r>
+        <w:rPr>
+          <w:rtl/>
+        </w:rPr>
+        <w:t xml:space="preserve"> اسات</w:t>
+      </w:r>
+      <w:r>
+        <w:rPr>
+          <w:rFonts w:hint="cs"/>
+          <w:rtl/>
+        </w:rPr>
+        <w:t>ی</w:t>
+      </w:r>
+      <w:r>
+        <w:rPr>
+          <w:rFonts w:hint="eastAsia"/>
+          <w:rtl/>
+        </w:rPr>
+        <w:t>د،</w:t>
+      </w:r>
+      <w:r>
+        <w:rPr>
+          <w:rtl/>
+        </w:rPr>
+        <w:t xml:space="preserve"> کلاس ها</w:t>
+      </w:r>
+      <w:r>
+        <w:rPr>
+          <w:rFonts w:hint="cs"/>
+          <w:rtl/>
+        </w:rPr>
+        <w:t>ی</w:t>
+      </w:r>
+      <w:r>
+        <w:rPr>
+          <w:rtl/>
+        </w:rPr>
+        <w:t xml:space="preserve"> درس، اتاق ها</w:t>
+      </w:r>
+      <w:r>
+        <w:rPr>
+          <w:rFonts w:hint="cs"/>
+          <w:rtl/>
+        </w:rPr>
+        <w:t>ی</w:t>
+      </w:r>
+      <w:r>
+        <w:rPr>
+          <w:rtl/>
+        </w:rPr>
+        <w:t xml:space="preserve"> سم</w:t>
+      </w:r>
+      <w:r>
+        <w:rPr>
+          <w:rFonts w:hint="cs"/>
+          <w:rtl/>
+        </w:rPr>
+        <w:t>ی</w:t>
+      </w:r>
+      <w:r>
+        <w:rPr>
+          <w:rFonts w:hint="eastAsia"/>
+          <w:rtl/>
+        </w:rPr>
+        <w:t>نار،</w:t>
+      </w:r>
+      <w:r>
+        <w:rPr>
+          <w:rtl/>
+        </w:rPr>
+        <w:t xml:space="preserve"> آزما</w:t>
+      </w:r>
+      <w:r>
+        <w:rPr>
+          <w:rFonts w:hint="cs"/>
+          <w:rtl/>
+        </w:rPr>
+        <w:t>ی</w:t>
+      </w:r>
+      <w:r>
+        <w:rPr>
+          <w:rFonts w:hint="eastAsia"/>
+          <w:rtl/>
+        </w:rPr>
+        <w:t>شگاه</w:t>
+      </w:r>
+      <w:r>
+        <w:rPr>
+          <w:rtl/>
+        </w:rPr>
+        <w:t xml:space="preserve"> ها</w:t>
+      </w:r>
+      <w:r>
+        <w:rPr>
+          <w:rFonts w:hint="cs"/>
+          <w:rtl/>
+        </w:rPr>
+        <w:t>ی</w:t>
+      </w:r>
+      <w:r>
+        <w:rPr>
+          <w:rtl/>
+        </w:rPr>
+        <w:t xml:space="preserve"> تحق</w:t>
+      </w:r>
+      <w:r>
+        <w:rPr>
+          <w:rFonts w:hint="cs"/>
+          <w:rtl/>
+        </w:rPr>
+        <w:t>ی</w:t>
+      </w:r>
+      <w:r>
+        <w:rPr>
+          <w:rFonts w:hint="eastAsia"/>
+          <w:rtl/>
+        </w:rPr>
+        <w:t>قات</w:t>
+      </w:r>
+      <w:r>
+        <w:rPr>
+          <w:rFonts w:hint="cs"/>
+          <w:rtl/>
+        </w:rPr>
+        <w:t>ی</w:t>
+      </w:r>
+      <w:r>
+        <w:rPr>
+          <w:rtl/>
+        </w:rPr>
+        <w:t xml:space="preserve"> و راهرو تشک</w:t>
+      </w:r>
+      <w:r>
+        <w:rPr>
+          <w:rFonts w:hint="cs"/>
+          <w:rtl/>
+        </w:rPr>
+        <w:t>ی</w:t>
+      </w:r>
+      <w:r>
+        <w:rPr>
+          <w:rFonts w:hint="eastAsia"/>
+          <w:rtl/>
+        </w:rPr>
+        <w:t>ل</w:t>
+      </w:r>
+      <w:r>
+        <w:rPr>
+          <w:rtl/>
+        </w:rPr>
+        <w:t xml:space="preserve"> شده است</w:t>
+      </w:r>
+      <w:r>
+        <w:rPr>
+          <w:rFonts w:hint="cs"/>
+          <w:rtl/>
+        </w:rPr>
+        <w:t>. این ناحیه</w:t>
+      </w:r>
+      <w:r>
+        <w:rPr>
+          <w:rtl/>
+        </w:rPr>
+        <w:t xml:space="preserve"> به </w:t>
+      </w:r>
+      <w:r>
+        <w:rPr>
+          <w:rFonts w:hint="eastAsia"/>
+          <w:rtl/>
+        </w:rPr>
+        <w:t>سلول‌ها</w:t>
+      </w:r>
+      <w:r>
+        <w:rPr>
+          <w:rFonts w:hint="cs"/>
+          <w:rtl/>
+        </w:rPr>
+        <w:t>ی</w:t>
+      </w:r>
+      <w:r>
+        <w:rPr>
+          <w:rtl/>
+        </w:rPr>
+        <w:t xml:space="preserve"> 1 متر × 1 متر تقس</w:t>
+      </w:r>
+      <w:r>
+        <w:rPr>
+          <w:rFonts w:hint="cs"/>
+          <w:rtl/>
+        </w:rPr>
+        <w:t>ی</w:t>
+      </w:r>
+      <w:r>
+        <w:rPr>
+          <w:rFonts w:hint="eastAsia"/>
+          <w:rtl/>
+        </w:rPr>
+        <w:t>م</w:t>
+      </w:r>
+      <w:r>
+        <w:rPr>
+          <w:rtl/>
+        </w:rPr>
+        <w:t xml:space="preserve"> م</w:t>
+      </w:r>
+      <w:r>
+        <w:rPr>
+          <w:rFonts w:hint="cs"/>
+          <w:rtl/>
+        </w:rPr>
+        <w:t>ی‌</w:t>
+      </w:r>
+      <w:r>
+        <w:rPr>
+          <w:rFonts w:hint="eastAsia"/>
+          <w:rtl/>
+        </w:rPr>
+        <w:t>شود</w:t>
+      </w:r>
+      <w:r>
+        <w:rPr>
+          <w:rtl/>
+        </w:rPr>
+        <w:t>. بنابرا</w:t>
+      </w:r>
+      <w:r>
+        <w:rPr>
+          <w:rFonts w:hint="cs"/>
+          <w:rtl/>
+        </w:rPr>
+        <w:t>ی</w:t>
+      </w:r>
+      <w:r>
+        <w:rPr>
+          <w:rFonts w:hint="eastAsia"/>
+          <w:rtl/>
+        </w:rPr>
+        <w:t>ن،</w:t>
+      </w:r>
+      <w:r>
+        <w:rPr>
+          <w:rtl/>
+        </w:rPr>
+        <w:t xml:space="preserve"> مختصات</w:t>
+      </w:r>
+      <w:r>
+        <w:t xml:space="preserve"> </w:t>
+      </w:r>
+      <m:oMath>
+        <m:r>
+          <w:rPr>
+            <w:rFonts w:ascii="Cambria Math" w:hAnsi="Cambria Math"/>
+          </w:rPr>
+          <m:t>X</m:t>
+        </m:r>
+      </m:oMath>
+      <w:r>
+        <w:t xml:space="preserve"> </w:t>
+      </w:r>
+      <w:r>
+        <w:rPr>
+          <w:rtl/>
+        </w:rPr>
+        <w:t>و</w:t>
+      </w:r>
+      <w:r>
+        <w:t xml:space="preserve"> </w:t>
+      </w:r>
+      <m:oMath>
+        <m:r>
+          <w:rPr>
+            <w:rFonts w:ascii="Cambria Math" w:hAnsi="Cambria Math"/>
+          </w:rPr>
+          <m:t>Y</m:t>
+        </m:r>
+      </m:oMath>
+      <w:r>
+        <w:t xml:space="preserve"> </w:t>
+      </w:r>
+      <w:r>
+        <w:rPr>
+          <w:rtl/>
+        </w:rPr>
+        <w:t>هر طبقه به ترت</w:t>
+      </w:r>
+      <w:r>
+        <w:rPr>
+          <w:rFonts w:hint="cs"/>
+          <w:rtl/>
+        </w:rPr>
+        <w:t>ی</w:t>
+      </w:r>
+      <w:r>
+        <w:rPr>
+          <w:rFonts w:hint="eastAsia"/>
+          <w:rtl/>
+        </w:rPr>
+        <w:t>ب</w:t>
+      </w:r>
+      <w:r>
+        <w:rPr>
+          <w:rtl/>
+        </w:rPr>
+        <w:t xml:space="preserve"> به 42 و 21 سلول </w:t>
+      </w:r>
+      <w:r>
+        <w:rPr>
+          <w:rtl/>
+        </w:rPr>
+        <w:lastRenderedPageBreak/>
+        <w:t>تقس</w:t>
+      </w:r>
+      <w:r>
+        <w:rPr>
+          <w:rFonts w:hint="cs"/>
+          <w:rtl/>
+        </w:rPr>
+        <w:t>ی</w:t>
+      </w:r>
+      <w:r>
+        <w:rPr>
+          <w:rFonts w:hint="eastAsia"/>
+          <w:rtl/>
+        </w:rPr>
+        <w:t>م</w:t>
+      </w:r>
+      <w:r>
+        <w:rPr>
+          <w:rtl/>
+        </w:rPr>
+        <w:t xml:space="preserve"> م</w:t>
+      </w:r>
+      <w:r>
+        <w:rPr>
+          <w:rFonts w:hint="cs"/>
+          <w:rtl/>
+        </w:rPr>
+        <w:t>ی</w:t>
+      </w:r>
+      <w:r>
+        <w:rPr>
+          <w:rtl/>
+        </w:rPr>
+        <w:t xml:space="preserve"> شود که در شکل 2 نشان داده شده است.</w:t>
       </w:r>
     </w:p>
     <w:p>
       <w:pPr>
-        <w:pStyle w:val="a8"/>
-        <w:rPr>
-          <w:rtl/>
-        </w:rPr>
-      </w:pPr>
-      <w:r>
-        <w:rPr>
-          <w:rFonts w:hint="cs"/>
-          <w:rtl/>
-        </w:rPr>
-        <w:t>متن</w:t>
+        <w:pStyle w:val="-"/>
+        <w:rPr>
+          <w:rtl/>
+        </w:rPr>
+      </w:pPr>
+      <w:r>
+        <w:rPr>
+          <w:noProof/>
+          <w:rtl/>
+        </w:rPr>
+        <w:drawing>
+          <wp:inline distT="0" distB="0" distL="0" distR="0" wp14:anchorId="59530064" wp14:editId="637969F3">
+            <wp:extent cx="4295955" cy="2887609"/>
+            <wp:effectExtent l="0" t="0" r="0" b="8255"/>
+            <wp:docPr id="1" name="Picture 1"/>
+            <wp:cNvGraphicFramePr>
+              <a:graphicFrameLocks xmlns:a="http://schemas.openxmlformats.org/drawingml/2006/main" noChangeAspect="1"/>
+            </wp:cNvGraphicFramePr>
+            <a:graphic xmlns:a="http://schemas.openxmlformats.org/drawingml/2006/main">
+              <a:graphicData uri="http://schemas.openxmlformats.org/drawingml/2006/picture">
+                <pic:pic xmlns:pic="http://schemas.openxmlformats.org/drawingml/2006/picture">
+                  <pic:nvPicPr>
+                    <pic:cNvPr id="1" name=""/>
+                    <pic:cNvPicPr/>
+                  </pic:nvPicPr>
+                  <pic:blipFill>
+                    <a:blip r:embed="rId8"/>
+                    <a:stretch>
+                      <a:fillRect/>
+                    </a:stretch>
+                  </pic:blipFill>
+                  <pic:spPr>
+                    <a:xfrm>
+                      <a:off x="0" y="0"/>
+                      <a:ext cx="4301729" cy="2891490"/>
+                    </a:xfrm>
+                    <a:prstGeom prst="rect">
+                      <a:avLst/>
+                    </a:prstGeom>
+                  </pic:spPr>
+                </pic:pic>
+              </a:graphicData>
+            </a:graphic>
+          </wp:inline>
+        </w:drawing>
       </w:r>
     </w:p>
     <w:p>
       <w:pPr>
-        <w:pStyle w:val="a1"/>
-        <w:rPr>
-          <w:rtl/>
-        </w:rPr>
-      </w:pPr>
-      <w:r>
-        <w:rPr>
-          <w:rFonts w:hint="cs"/>
-          <w:rtl/>
-        </w:rPr>
-        <w:t>کاهش ابعاد دادگان موقعیت‌یابی</w:t>
+        <w:pStyle w:val="a3"/>
+        <w:rPr>
+          <w:rtl/>
+        </w:rPr>
+      </w:pPr>
+      <w:r>
+        <w:rPr>
+          <w:rFonts w:hint="cs"/>
+          <w:rtl/>
+        </w:rPr>
+        <w:t>نمایشی از تقسیم‌بندی اثر انگشت طبقه چهارم محیط مجموعه دادگان استفاده شده</w:t>
+      </w:r>
+      <w:r>
+        <w:rPr>
+          <w:rFonts w:hint="cs"/>
+          <w:rtl/>
+        </w:rPr>
+        <w:t xml:space="preserve"> </w:t>
+      </w:r>
+      <w:r>
+        <w:rPr>
+          <w:rtl/>
+        </w:rPr>
+        <w:fldChar w:fldCharType="begin"/>
+      </w:r>
+      <w:r>
+        <w:rPr>
+          <w:rtl/>
+        </w:rPr>
+        <w:instrText xml:space="preserve"> </w:instrText>
+      </w:r>
+      <w:r>
+        <w:instrText>ADDIN EN.CITE &lt;EndNote&gt;&lt;Cite&gt;&lt;Author&gt;Roy&lt;/Author&gt;&lt;Year&gt;2019&lt;/Year&gt;&lt;RecNum&gt;45&lt;/RecNum&gt;&lt;DisplayText&gt;[3]&lt;/DisplayText&gt;&lt;record&gt;&lt;rec-number&gt;45&lt;/rec-number&gt;&lt;foreign-keys&gt;&lt;key app="EN" db-id="9dffrpxwa2vsdlezr9nvrdtyzs0ste99e22r" timestamp="1707545102"&gt;45&lt;/key</w:instrText>
+      </w:r>
+      <w:r>
+        <w:rPr>
+          <w:rtl/>
+        </w:rPr>
+        <w:instrText>&gt;&lt;/</w:instrText>
+      </w:r>
+      <w:r>
+        <w:instrText>foreign-keys&gt;&lt;ref-type name="Journal Article"&gt;17&lt;/ref-type&gt;&lt;contributors&gt;&lt;authors&gt;&lt;author&gt;Roy, Priya&lt;/author&gt;&lt;author&gt;Chowdhury, Chandreyee&lt;/author&gt;&lt;author&gt;Ghosh, Dip&lt;/author&gt;&lt;author&gt;Bandyopadhyay, Sanghamitra&lt;/author&gt;&lt;/authors&gt;&lt;/contributors&gt;&lt;titles&gt;&lt;title&gt;JUIndoorLoc: A ubiquitous framework for smartphone-based indoor localization subject to context and device heterogeneity&lt;/title&gt;&lt;secondary-title&gt;Wireless Personal Communications&lt;/secondary-title&gt;&lt;/titles&gt;&lt;periodical&gt;&lt;full-title&gt;Wireless Personal Communications&lt;/full-title&gt;&lt;/periodical&gt;&lt;pages&gt;739-762&lt;/pages&gt;&lt;volume&gt;106&lt;/volume&gt;&lt;dates&gt;&lt;year&gt;2019&lt;/year&gt;&lt;/dates&gt;&lt;isbn&gt;0929-6212&lt;/isbn&gt;&lt;urls&gt;&lt;/urls&gt;&lt;/record&gt;&lt;/Cite&gt;&lt;/EndNote</w:instrText>
+      </w:r>
+      <w:r>
+        <w:rPr>
+          <w:rtl/>
+        </w:rPr>
+        <w:instrText>&gt;</w:instrText>
+      </w:r>
+      <w:r>
+        <w:rPr>
+          <w:rtl/>
+        </w:rPr>
+        <w:fldChar w:fldCharType="separate"/>
+      </w:r>
+      <w:r>
+        <w:rPr>
+          <w:noProof/>
+          <w:rtl/>
+        </w:rPr>
+        <w:t>[3]</w:t>
+      </w:r>
+      <w:r>
+        <w:rPr>
+          <w:rtl/>
+        </w:rPr>
+        <w:fldChar w:fldCharType="end"/>
       </w:r>
     </w:p>
     <w:p>
@@ -1523,80 +2172,619 @@
       </w:pPr>
       <w:r>
         <w:rPr>
-          <w:rFonts w:hint="cs"/>
-          <w:rtl/>
-        </w:rPr>
-        <w:t>متن</w:t>
+          <w:rtl/>
+        </w:rPr>
+        <w:t xml:space="preserve"> </w:t>
+      </w:r>
+      <w:r>
+        <w:rPr>
+          <w:rFonts w:hint="cs"/>
+          <w:rtl/>
+        </w:rPr>
+        <w:t>گردآوری این مجموعه دادگان،</w:t>
+      </w:r>
+      <w:r>
+        <w:rPr>
+          <w:rFonts w:hint="cs"/>
+          <w:rtl/>
+        </w:rPr>
+        <w:t xml:space="preserve"> با استفاده</w:t>
+      </w:r>
+      <w:r>
+        <w:rPr>
+          <w:rFonts w:hint="cs"/>
+          <w:rtl/>
+        </w:rPr>
+        <w:t xml:space="preserve"> از نرم افزار </w:t>
+      </w:r>
+      <w:r>
+        <w:t>WDC</w:t>
+      </w:r>
+      <w:r>
+        <w:rPr>
+          <w:rFonts w:hint="cs"/>
+          <w:rtl/>
+        </w:rPr>
+        <w:t xml:space="preserve"> که بر روی دستگاه‌های اندرویدی نصب می‌شود، </w:t>
+      </w:r>
+      <w:r>
+        <w:rPr>
+          <w:rFonts w:hint="cs"/>
+          <w:rtl/>
+        </w:rPr>
+        <w:t xml:space="preserve">انجام شده است و برای هر بلوک از موقعیت مقادیر </w:t>
+      </w:r>
+      <w:r>
+        <w:t>RSSI</w:t>
+      </w:r>
+      <w:r>
+        <w:rPr>
+          <w:rFonts w:hint="cs"/>
+          <w:rtl/>
+        </w:rPr>
+        <w:t xml:space="preserve">  به مدت 120 ثانیه ضبط می‌شود و در پایگاه داده سیستم موقعیت یاب ذخیره می شود. با توجه به مشاهدات، مقادیر </w:t>
+      </w:r>
+      <w:r>
+        <w:t>RSSI</w:t>
+      </w:r>
+      <w:r>
+        <w:rPr>
+          <w:rFonts w:hint="cs"/>
+          <w:rtl/>
+        </w:rPr>
+        <w:t xml:space="preserve"> با سخت‌افزارهای مختلف و شرایط مختلف محیطی متفاوت است. لذا این مجموه</w:t>
+      </w:r>
+      <w:r>
+        <w:rPr>
+          <w:rFonts w:hint="cs"/>
+          <w:rtl/>
+        </w:rPr>
+        <w:t xml:space="preserve"> </w:t>
+      </w:r>
+      <w:r>
+        <w:rPr>
+          <w:rFonts w:hint="cs"/>
+          <w:rtl/>
+        </w:rPr>
+        <w:t>دادگان برای استحکام الگوریتم‌ها</w:t>
+      </w:r>
+      <w:r>
+        <w:rPr>
+          <w:rFonts w:hint="cs"/>
+          <w:rtl/>
+        </w:rPr>
+        <w:t xml:space="preserve"> در شرایط گوناگون جمع شده است. از جمله آن، جمع آوری داده از نقاط مختلف یک بلوک به جای جمع آوری از مرکز بلوک است. همچنین، </w:t>
+      </w:r>
+      <w:r>
+        <w:rPr>
+          <w:rtl/>
+        </w:rPr>
+        <w:t>داده‌ها در زمان‌ها</w:t>
+      </w:r>
+      <w:r>
+        <w:rPr>
+          <w:rFonts w:hint="cs"/>
+          <w:rtl/>
+        </w:rPr>
+        <w:t>ی</w:t>
+      </w:r>
+      <w:r>
+        <w:rPr>
+          <w:rtl/>
+        </w:rPr>
+        <w:t xml:space="preserve"> مختلف روز جمع‌آور</w:t>
+      </w:r>
+      <w:r>
+        <w:rPr>
+          <w:rFonts w:hint="cs"/>
+          <w:rtl/>
+        </w:rPr>
+        <w:t>ی</w:t>
+      </w:r>
+      <w:r>
+        <w:rPr>
+          <w:rtl/>
+        </w:rPr>
+        <w:t xml:space="preserve"> شده‌اند تا ماه</w:t>
+      </w:r>
+      <w:r>
+        <w:rPr>
+          <w:rFonts w:hint="cs"/>
+          <w:rtl/>
+        </w:rPr>
+        <w:t>ی</w:t>
+      </w:r>
+      <w:r>
+        <w:rPr>
+          <w:rFonts w:hint="eastAsia"/>
+          <w:rtl/>
+        </w:rPr>
+        <w:t>ت‌ها</w:t>
+      </w:r>
+      <w:r>
+        <w:rPr>
+          <w:rFonts w:hint="cs"/>
+          <w:rtl/>
+        </w:rPr>
+        <w:t>ی</w:t>
+      </w:r>
+      <w:r>
+        <w:rPr>
+          <w:rtl/>
+        </w:rPr>
+        <w:t xml:space="preserve"> مختلف را به دل</w:t>
+      </w:r>
+      <w:r>
+        <w:rPr>
+          <w:rFonts w:hint="cs"/>
+          <w:rtl/>
+        </w:rPr>
+        <w:t>ی</w:t>
+      </w:r>
+      <w:r>
+        <w:rPr>
+          <w:rFonts w:hint="eastAsia"/>
+          <w:rtl/>
+        </w:rPr>
+        <w:t>ل</w:t>
+      </w:r>
+      <w:r>
+        <w:rPr>
+          <w:rtl/>
+        </w:rPr>
+        <w:t xml:space="preserve"> اثرات مح</w:t>
+      </w:r>
+      <w:r>
+        <w:rPr>
+          <w:rFonts w:hint="cs"/>
+          <w:rtl/>
+        </w:rPr>
+        <w:t>ی</w:t>
+      </w:r>
+      <w:r>
+        <w:rPr>
+          <w:rFonts w:hint="eastAsia"/>
+          <w:rtl/>
+        </w:rPr>
+        <w:t>ط</w:t>
+      </w:r>
+      <w:r>
+        <w:rPr>
+          <w:rFonts w:hint="cs"/>
+          <w:rtl/>
+        </w:rPr>
+        <w:t>ی</w:t>
+      </w:r>
+      <w:r>
+        <w:rPr>
+          <w:rtl/>
+        </w:rPr>
+        <w:t xml:space="preserve"> مختلف درک کنند</w:t>
+      </w:r>
+      <w:r>
+        <w:rPr>
+          <w:rFonts w:hint="cs"/>
+          <w:rtl/>
+        </w:rPr>
+        <w:t xml:space="preserve">. به علاوه </w:t>
+      </w:r>
+      <w:r>
+        <w:rPr>
+          <w:rtl/>
+        </w:rPr>
+        <w:t>در هنگام جمع آور</w:t>
+      </w:r>
+      <w:r>
+        <w:rPr>
+          <w:rFonts w:hint="cs"/>
+          <w:rtl/>
+        </w:rPr>
+        <w:t>ی</w:t>
+      </w:r>
+      <w:r>
+        <w:rPr>
+          <w:rtl/>
+        </w:rPr>
+        <w:t xml:space="preserve"> داده ها، ناهمگون</w:t>
+      </w:r>
+      <w:r>
+        <w:rPr>
+          <w:rFonts w:hint="cs"/>
+          <w:rtl/>
+        </w:rPr>
+        <w:t>ی</w:t>
+      </w:r>
+      <w:r>
+        <w:rPr>
+          <w:rtl/>
+        </w:rPr>
+        <w:t xml:space="preserve"> ها</w:t>
+      </w:r>
+      <w:r>
+        <w:rPr>
+          <w:rFonts w:hint="cs"/>
+          <w:rtl/>
+        </w:rPr>
+        <w:t>ی</w:t>
+      </w:r>
+      <w:r>
+        <w:rPr>
+          <w:rtl/>
+        </w:rPr>
+        <w:t xml:space="preserve"> زم</w:t>
+      </w:r>
+      <w:r>
+        <w:rPr>
+          <w:rFonts w:hint="cs"/>
+          <w:rtl/>
+        </w:rPr>
+        <w:t>ی</w:t>
+      </w:r>
+      <w:r>
+        <w:rPr>
+          <w:rFonts w:hint="eastAsia"/>
+          <w:rtl/>
+        </w:rPr>
+        <w:t>نه</w:t>
+      </w:r>
+      <w:r>
+        <w:rPr>
+          <w:rtl/>
+        </w:rPr>
+        <w:t xml:space="preserve"> ا</w:t>
+      </w:r>
+      <w:r>
+        <w:rPr>
+          <w:rFonts w:hint="cs"/>
+          <w:rtl/>
+        </w:rPr>
+        <w:t>ی</w:t>
+      </w:r>
+      <w:r>
+        <w:rPr>
+          <w:rtl/>
+        </w:rPr>
+        <w:t xml:space="preserve"> مختلف</w:t>
+      </w:r>
+      <w:r>
+        <w:rPr>
+          <w:rFonts w:hint="cs"/>
+          <w:rtl/>
+        </w:rPr>
+        <w:t xml:space="preserve"> مانند بسته یا باز بودن در اتاق ها و حضور و عدم حضور انسان ها در نظر گرفته شده است. برای درنظرگیری سخت افزارهای مختلف نیز از چهار دستگاه اندرویدی متفاوت استفاده شده است.</w:t>
       </w:r>
     </w:p>
     <w:p>
       <w:pPr>
-        <w:pStyle w:val="a1"/>
-        <w:rPr>
-          <w:rtl/>
-        </w:rPr>
-      </w:pPr>
-      <w:r>
-        <w:rPr>
-          <w:rFonts w:hint="cs"/>
-          <w:rtl/>
-        </w:rPr>
-        <w:lastRenderedPageBreak/>
-        <w:t>تنظیم ابرپارامترها با استفاده از الگوریتم ژنتیک</w:t>
+        <w:pStyle w:val="a8"/>
+        <w:rPr>
+          <w:rtl/>
+        </w:rPr>
+      </w:pPr>
+      <w:r>
+        <w:rPr>
+          <w:rFonts w:hint="cs"/>
+          <w:rtl/>
+        </w:rPr>
+        <w:t>مجموعه دادگان شامل 25364 نمونه است و هر نمونه دارای 177 ویژگی است</w:t>
+      </w:r>
+      <w:r>
+        <w:rPr>
+          <w:rFonts w:hint="cs"/>
+          <w:rtl/>
+        </w:rPr>
+        <w:t xml:space="preserve"> که شامل 172 مقدار </w:t>
+      </w:r>
+      <w:r>
+        <w:t>RSSI</w:t>
+      </w:r>
+      <w:r>
+        <w:rPr>
+          <w:rFonts w:hint="cs"/>
+          <w:rtl/>
+        </w:rPr>
+        <w:t xml:space="preserve"> از نقاط دسترسی مختلف </w:t>
+      </w:r>
+      <m:oMath>
+        <m:d>
+          <m:dPr>
+            <m:ctrlPr>
+              <w:rPr>
+                <w:rFonts w:ascii="Cambria Math" w:hAnsi="Cambria Math"/>
+                <w:i/>
+              </w:rPr>
+            </m:ctrlPr>
+          </m:dPr>
+          <m:e>
+            <m:r>
+              <w:rPr>
+                <w:rFonts w:ascii="Cambria Math" w:hAnsi="Cambria Math"/>
+              </w:rPr>
+              <m:t>AP001-AP172</m:t>
+            </m:r>
+          </m:e>
+        </m:d>
+      </m:oMath>
+      <w:r>
+        <w:rPr>
+          <w:rFonts w:hint="cs"/>
+          <w:rtl/>
+        </w:rPr>
+        <w:t xml:space="preserve">، </w:t>
+      </w:r>
+      <m:oMath>
+        <m:sSub>
+          <m:sSubPr>
+            <m:ctrlPr>
+              <w:rPr>
+                <w:rFonts w:ascii="Cambria Math" w:hAnsi="Cambria Math"/>
+              </w:rPr>
+            </m:ctrlPr>
+          </m:sSubPr>
+          <m:e>
+            <m:r>
+              <m:rPr>
+                <m:sty m:val="p"/>
+              </m:rPr>
+              <w:rPr>
+                <w:rFonts w:ascii="Cambria Math" w:hAnsi="Cambria Math"/>
+              </w:rPr>
+              <m:t>C</m:t>
+            </m:r>
+          </m:e>
+          <m:sub>
+            <m:r>
+              <m:rPr>
+                <m:sty m:val="p"/>
+              </m:rPr>
+              <w:rPr>
+                <w:rFonts w:ascii="Cambria Math" w:hAnsi="Cambria Math"/>
+              </w:rPr>
+              <m:t>id</m:t>
+            </m:r>
+          </m:sub>
+        </m:sSub>
+      </m:oMath>
+      <w:r>
+        <w:rPr>
+          <w:rFonts w:hint="cs"/>
+          <w:rtl/>
+        </w:rPr>
+        <w:t xml:space="preserve"> </w:t>
+      </w:r>
+      <w:r>
+        <w:rPr>
+          <w:rFonts w:hint="cs"/>
+          <w:rtl/>
+        </w:rPr>
+        <w:t>شناسه منحصر به فرد هر بلوک ،</w:t>
+      </w:r>
+      <w:r>
+        <w:rPr>
+          <w:rFonts w:hint="cs"/>
+          <w:rtl/>
+        </w:rPr>
+        <w:t xml:space="preserve"> </w:t>
+      </w:r>
+      <m:oMath>
+        <m:sSub>
+          <m:sSubPr>
+            <m:ctrlPr>
+              <w:rPr>
+                <w:rFonts w:ascii="Cambria Math" w:hAnsi="Cambria Math"/>
+                <w:i/>
+              </w:rPr>
+            </m:ctrlPr>
+          </m:sSubPr>
+          <m:e>
+            <m:r>
+              <w:rPr>
+                <w:rFonts w:ascii="Cambria Math" w:hAnsi="Cambria Math"/>
+              </w:rPr>
+              <m:t>R</m:t>
+            </m:r>
+          </m:e>
+          <m:sub>
+            <m:r>
+              <w:rPr>
+                <w:rFonts w:ascii="Cambria Math" w:hAnsi="Cambria Math"/>
+              </w:rPr>
+              <m:t>s</m:t>
+            </m:r>
+          </m:sub>
+        </m:sSub>
+      </m:oMath>
+      <w:r>
+        <w:rPr>
+          <w:rFonts w:hint="cs"/>
+          <w:rtl/>
+        </w:rPr>
+        <w:t xml:space="preserve"> باز و بسته بودن </w:t>
+      </w:r>
+      <w:r>
+        <w:rPr>
+          <w:rFonts w:hint="cs"/>
+          <w:rtl/>
+        </w:rPr>
+        <w:t xml:space="preserve">درب اتاق، </w:t>
+      </w:r>
+      <m:oMath>
+        <m:sSub>
+          <m:sSubPr>
+            <m:ctrlPr>
+              <w:rPr>
+                <w:rFonts w:ascii="Cambria Math" w:hAnsi="Cambria Math"/>
+                <w:i/>
+              </w:rPr>
+            </m:ctrlPr>
+          </m:sSubPr>
+          <m:e>
+            <m:r>
+              <w:rPr>
+                <w:rFonts w:ascii="Cambria Math" w:hAnsi="Cambria Math"/>
+              </w:rPr>
+              <m:t>H</m:t>
+            </m:r>
+          </m:e>
+          <m:sub>
+            <m:r>
+              <w:rPr>
+                <w:rFonts w:ascii="Cambria Math" w:hAnsi="Cambria Math"/>
+              </w:rPr>
+              <m:t>pr</m:t>
+            </m:r>
+          </m:sub>
+        </m:sSub>
+      </m:oMath>
+      <w:r>
+        <w:rPr>
+          <w:rFonts w:hint="cs"/>
+          <w:rtl/>
+        </w:rPr>
+        <w:t xml:space="preserve"> حضور یا عدم حضور انسا</w:t>
+      </w:r>
+      <w:r>
+        <w:rPr>
+          <w:rFonts w:hint="cs"/>
+          <w:rtl/>
+        </w:rPr>
+        <w:t xml:space="preserve">ن، </w:t>
+      </w:r>
+      <m:oMath>
+        <m:sSub>
+          <m:sSubPr>
+            <m:ctrlPr>
+              <w:rPr>
+                <w:rFonts w:ascii="Cambria Math" w:hAnsi="Cambria Math"/>
+              </w:rPr>
+            </m:ctrlPr>
+          </m:sSubPr>
+          <m:e>
+            <m:r>
+              <w:rPr>
+                <w:rFonts w:ascii="Cambria Math" w:hAnsi="Cambria Math"/>
+              </w:rPr>
+              <m:t>D</m:t>
+            </m:r>
+          </m:e>
+          <m:sub>
+            <m:r>
+              <w:rPr>
+                <w:rFonts w:ascii="Cambria Math" w:hAnsi="Cambria Math"/>
+              </w:rPr>
+              <m:t>id</m:t>
+            </m:r>
+          </m:sub>
+        </m:sSub>
+      </m:oMath>
+      <w:r>
+        <w:rPr>
+          <w:rFonts w:hint="cs"/>
+          <w:rtl/>
+        </w:rPr>
+        <w:t xml:space="preserve"> شناسه دستگاه ثبت کننده و </w:t>
+      </w:r>
+      <m:oMath>
+        <m:sSub>
+          <m:sSubPr>
+            <m:ctrlPr>
+              <w:rPr>
+                <w:rFonts w:ascii="Cambria Math" w:hAnsi="Cambria Math"/>
+                <w:i/>
+              </w:rPr>
+            </m:ctrlPr>
+          </m:sSubPr>
+          <m:e>
+            <m:r>
+              <w:rPr>
+                <w:rFonts w:ascii="Cambria Math" w:hAnsi="Cambria Math"/>
+              </w:rPr>
+              <m:t>T</m:t>
+            </m:r>
+          </m:e>
+          <m:sub>
+            <m:r>
+              <w:rPr>
+                <w:rFonts w:ascii="Cambria Math" w:hAnsi="Cambria Math"/>
+              </w:rPr>
+              <m:t>s</m:t>
+            </m:r>
+          </m:sub>
+        </m:sSub>
+      </m:oMath>
+      <w:r>
+        <w:rPr>
+          <w:rFonts w:hint="cs"/>
+          <w:rtl/>
+        </w:rPr>
+        <w:t xml:space="preserve"> زمان جمع آوری داده بر حسب میلی ثانیه است. در این مجموعه دادگان برای </w:t>
+      </w:r>
+      <w:r>
+        <w:rPr>
+          <w:rFonts w:hint="cs"/>
+          <w:rtl/>
+        </w:rPr>
+        <w:t xml:space="preserve">رفع مشکل عدم وجود داده که به علت خارج از محدوده بودن برخی از نقاط دسترسی در یک نقطه است، مقادیر </w:t>
+      </w:r>
+      <w:r>
+        <w:t>RSSI</w:t>
+      </w:r>
+      <w:r>
+        <w:rPr>
+          <w:rFonts w:hint="cs"/>
+          <w:rtl/>
+        </w:rPr>
+        <w:t xml:space="preserve"> آن ها با 110- جای‌گذاری شده است.</w:t>
       </w:r>
     </w:p>
     <w:p>
       <w:pPr>
-        <w:pStyle w:val="a8"/>
-        <w:rPr>
-          <w:rtl/>
-        </w:rPr>
-      </w:pPr>
-      <w:r>
-        <w:rPr>
-          <w:rFonts w:hint="cs"/>
-          <w:rtl/>
-        </w:rPr>
-        <w:t>متن</w:t>
+        <w:pStyle w:val="a2"/>
+        <w:numPr>
+          <w:ilvl w:val="2"/>
+          <w:numId w:val="7"/>
+        </w:numPr>
+        <w:rPr>
+          <w:rtl/>
+        </w:rPr>
+      </w:pPr>
+      <w:r>
+        <w:rPr>
+          <w:rFonts w:hint="cs"/>
+          <w:rtl/>
+        </w:rPr>
+        <w:lastRenderedPageBreak/>
+        <w:t>پیش پردازش دادگان موقعیت‌یابی</w:t>
       </w:r>
     </w:p>
     <w:p>
       <w:pPr>
-        <w:pStyle w:val="a1"/>
-        <w:rPr>
-          <w:rtl/>
-        </w:rPr>
-      </w:pPr>
-      <w:r>
-        <w:rPr>
-          <w:rFonts w:hint="cs"/>
-          <w:rtl/>
-        </w:rPr>
-        <w:t>مقایسه و جمع‌بندی نتایج</w:t>
-      </w:r>
+        <w:pStyle w:val="a8"/>
+      </w:pPr>
     </w:p>
     <w:p>
       <w:pPr>
         <w:pStyle w:val="a8"/>
         <w:rPr>
-          <w:rtl/>
-        </w:rPr>
-      </w:pPr>
-      <w:r>
-        <w:rPr>
-          <w:rFonts w:hint="cs"/>
-          <w:rtl/>
-        </w:rPr>
-        <w:t>متن</w:t>
-      </w:r>
+          <w:rFonts w:hint="cs"/>
+          <w:rtl/>
+        </w:rPr>
+      </w:pPr>
     </w:p>
     <w:p>
       <w:pPr>
-        <w:pStyle w:val="a8"/>
-        <w:rPr>
-          <w:rtl/>
-        </w:rPr>
-      </w:pPr>
+        <w:pStyle w:val="a1"/>
+        <w:rPr>
+          <w:rtl/>
+        </w:rPr>
+      </w:pPr>
+      <w:r>
+        <w:rPr>
+          <w:rFonts w:hint="cs"/>
+          <w:rtl/>
+        </w:rPr>
+        <w:t>آموزش موقعیت‌یاب با الگوریتم‌های یادگیری گروهی</w:t>
+      </w:r>
     </w:p>
     <w:p>
       <w:pPr>
@@ -1604,10 +2792,123 @@
         <w:rPr>
           <w:rtl/>
         </w:rPr>
+      </w:pPr>
+      <w:r>
+        <w:rPr>
+          <w:rFonts w:hint="cs"/>
+          <w:rtl/>
+        </w:rPr>
+        <w:t>متن</w:t>
+      </w:r>
+    </w:p>
+    <w:p>
+      <w:pPr>
+        <w:pStyle w:val="a1"/>
+        <w:rPr>
+          <w:rtl/>
+        </w:rPr>
+      </w:pPr>
+      <w:r>
+        <w:rPr>
+          <w:rFonts w:hint="cs"/>
+          <w:rtl/>
+        </w:rPr>
+        <w:t>کاهش ابعاد دادگان موقعیت‌یابی</w:t>
+      </w:r>
+    </w:p>
+    <w:p>
+      <w:pPr>
+        <w:pStyle w:val="a8"/>
+        <w:rPr>
+          <w:rtl/>
+        </w:rPr>
+      </w:pPr>
+      <w:r>
+        <w:rPr>
+          <w:rFonts w:hint="cs"/>
+          <w:rtl/>
+        </w:rPr>
+        <w:t>متن</w:t>
+      </w:r>
+    </w:p>
+    <w:p>
+      <w:pPr>
+        <w:pStyle w:val="a1"/>
+        <w:rPr>
+          <w:rtl/>
+        </w:rPr>
+      </w:pPr>
+      <w:r>
+        <w:rPr>
+          <w:rFonts w:hint="cs"/>
+          <w:rtl/>
+        </w:rPr>
+        <w:t>تنظیم ابرپارامترها با استفاده از الگوریتم ژنتیک</w:t>
+      </w:r>
+    </w:p>
+    <w:p>
+      <w:pPr>
+        <w:pStyle w:val="a8"/>
+        <w:rPr>
+          <w:rtl/>
+        </w:rPr>
+      </w:pPr>
+      <w:r>
+        <w:rPr>
+          <w:rFonts w:hint="cs"/>
+          <w:rtl/>
+        </w:rPr>
+        <w:t>متن</w:t>
+      </w:r>
+    </w:p>
+    <w:p>
+      <w:pPr>
+        <w:pStyle w:val="a1"/>
+        <w:rPr>
+          <w:rtl/>
+        </w:rPr>
+      </w:pPr>
+      <w:r>
+        <w:rPr>
+          <w:rFonts w:hint="cs"/>
+          <w:rtl/>
+        </w:rPr>
+        <w:t>مقایسه و جمع‌بندی نتایج</w:t>
+      </w:r>
+    </w:p>
+    <w:p>
+      <w:pPr>
+        <w:pStyle w:val="a8"/>
+        <w:rPr>
+          <w:rtl/>
+        </w:rPr>
+      </w:pPr>
+      <w:r>
+        <w:rPr>
+          <w:rFonts w:hint="cs"/>
+          <w:rtl/>
+        </w:rPr>
+        <w:t>متن</w:t>
+      </w:r>
+    </w:p>
+    <w:p>
+      <w:pPr>
+        <w:pStyle w:val="a8"/>
+        <w:rPr>
+          <w:rtl/>
+        </w:rPr>
+      </w:pPr>
+    </w:p>
+    <w:p>
+      <w:pPr>
+        <w:pStyle w:val="a8"/>
+        <w:rPr>
+          <w:rtl/>
+        </w:rPr>
         <w:sectPr>
-          <w:headerReference w:type="default" r:id="rId8"/>
-          <w:footerReference w:type="default" r:id="rId9"/>
-          <w:footerReference w:type="first" r:id="rId10"/>
+          <w:headerReference w:type="default" r:id="rId9"/>
+          <w:footerReference w:type="default" r:id="rId10"/>
+          <w:footerReference w:type="first" r:id="rId11"/>
           <w:footnotePr>
             <w:numRestart w:val="eachPage"/>
           </w:footnotePr>
@@ -1636,26 +2937,115 @@
     </w:p>
     <w:p>
       <w:pPr>
+        <w:pStyle w:val="EndNoteBibliography"/>
+      </w:pPr>
+      <w:r>
+        <w:fldChar w:fldCharType="begin"/>
+      </w:r>
+      <w:r>
+        <w:instrText xml:space="preserve"> ADDIN EN.REFLIST </w:instrText>
+      </w:r>
+      <w:r>
+        <w:fldChar w:fldCharType="separate"/>
+      </w:r>
+      <w:r>
+        <w:t>[1]</w:t>
+      </w:r>
+      <w:r>
+        <w:tab/>
+        <w:t>J. Torres-Sospedra</w:t>
+      </w:r>
+      <w:r>
+        <w:rPr>
+          <w:i/>
+        </w:rPr>
+        <w:t xml:space="preserve"> et al.</w:t>
+      </w:r>
+      <w:r>
+        <w:t xml:space="preserve">, "UJIIndoorLoc: A new multi-building and </w:t>
+      </w:r>
+      <w:r>
+        <w:t>multi</w:t>
+      </w:r>
+      <w:r>
+        <w:t xml:space="preserve">-floor database for WLAN fingerprint-based indoor localization problems," in </w:t>
+      </w:r>
+      <w:r>
+        <w:rPr>
+          <w:i/>
+        </w:rPr>
+        <w:t>2014 international conference on indoor positioning and indoor navigation (IPIN)</w:t>
+      </w:r>
+      <w:r>
+        <w:t>, 2014, pp. 261-270: IEEE.</w:t>
+      </w:r>
+    </w:p>
+    <w:p>
+      <w:pPr>
+        <w:pStyle w:val="EndNoteBibliography"/>
+        <w:bidi/>
+      </w:pPr>
+      <w:r>
+        <w:t>[2]</w:t>
+      </w:r>
+      <w:r>
+        <w:tab/>
+        <w:t>J. Torres-Sospedra</w:t>
+      </w:r>
+      <w:r>
+        <w:rPr>
+          <w:i/>
+        </w:rPr>
+        <w:t xml:space="preserve"> et al.</w:t>
+      </w:r>
+      <w:r>
+        <w:t xml:space="preserve">, "The smartphone-based offline indoor location competition at IPIN 2016: Analysis and future work," </w:t>
+      </w:r>
+      <w:r>
+        <w:rPr>
+          <w:i/>
+        </w:rPr>
+        <w:t xml:space="preserve">Sensors, </w:t>
+      </w:r>
+      <w:r>
+        <w:t>vol. 17, no. 3, p. 557, 2017.</w:t>
+      </w:r>
+    </w:p>
+    <w:p>
+      <w:pPr>
+        <w:pStyle w:val="EndNoteBibliography"/>
+        <w:bidi/>
+      </w:pPr>
+      <w:r>
+        <w:t>[3]</w:t>
+      </w:r>
+      <w:r>
+        <w:tab/>
+        <w:t xml:space="preserve">P. Roy, C. Chowdhury, D. Ghosh, and S. Bandyopadhyay, "JUIndoorLoc: A ubiquitous framework for smartphone-based indoor localization subject to context and device heterogeneity," </w:t>
+      </w:r>
+      <w:r>
+        <w:rPr>
+          <w:i/>
+        </w:rPr>
+        <w:t xml:space="preserve">Wireless Personal Communications, </w:t>
+      </w:r>
+      <w:r>
+        <w:t>vol. 106, pp. 739-762, 2019.</w:t>
+      </w:r>
+    </w:p>
+    <w:p>
+      <w:pPr>
         <w:pStyle w:val="a8"/>
       </w:pPr>
-      <w:r>
-        <w:fldChar w:fldCharType="begin"/>
-      </w:r>
-      <w:r>
-        <w:instrText xml:space="preserve"> ADDIN EN.REFLIST </w:instrText>
-      </w:r>
-      <w:r>
-        <w:fldChar w:fldCharType="separate"/>
-      </w:r>
       <w:r>
         <w:fldChar w:fldCharType="end"/>
       </w:r>
     </w:p>
     <w:sectPr>
-      <w:headerReference w:type="default" r:id="rId11"/>
-      <w:footerReference w:type="default" r:id="rId12"/>
-      <w:headerReference w:type="first" r:id="rId13"/>
-      <w:footerReference w:type="first" r:id="rId14"/>
+      <w:headerReference w:type="default" r:id="rId12"/>
+      <w:footerReference w:type="default" r:id="rId13"/>
+      <w:headerReference w:type="first" r:id="rId14"/>
+      <w:footerReference w:type="first" r:id="rId15"/>
       <w:footnotePr>
         <w:numRestart w:val="eachPage"/>
       </w:footnotePr>
@@ -3022,6 +4412,36 @@
   </w:num>
   <w:num w:numId="6">
     <w:abstractNumId w:val="3"/>
+  </w:num>
+  <w:num w:numId="7">
+    <w:abstractNumId w:val="3"/>
+    <w:lvlOverride w:ilvl="0">
+      <w:startOverride w:val="4"/>
+    </w:lvlOverride>
+    <w:lvlOverride w:ilvl="1">
+      <w:startOverride w:val="1"/>
+    </w:lvlOverride>
+    <w:lvlOverride w:ilvl="2">
+      <w:startOverride w:val="1"/>
+    </w:lvlOverride>
+    <w:lvlOverride w:ilvl="3">
+      <w:startOverride w:val="1"/>
+    </w:lvlOverride>
+    <w:lvlOverride w:ilvl="4">
+      <w:startOverride w:val="1"/>
+    </w:lvlOverride>
+    <w:lvlOverride w:ilvl="5">
+      <w:startOverride w:val="1"/>
+    </w:lvlOverride>
+    <w:lvlOverride w:ilvl="6">
+      <w:startOverride w:val="1"/>
+    </w:lvlOverride>
+    <w:lvlOverride w:ilvl="7">
+      <w:startOverride w:val="1"/>
+    </w:lvlOverride>
+    <w:lvlOverride w:ilvl="8">
+      <w:startOverride w:val="1"/>
+    </w:lvlOverride>
   </w:num>
   <w:numIdMacAtCleanup w:val="6"/>
 </w:numbering>
@@ -3608,7 +5028,6 @@
   <w:style w:type="character" w:default="1" w:styleId="DefaultParagraphFont">
     <w:name w:val="Default Paragraph Font"/>
     <w:uiPriority w:val="1"/>
-    <w:semiHidden/>
     <w:unhideWhenUsed/>
   </w:style>
   <w:style w:type="table" w:default="1" w:styleId="TableNormal">
@@ -4729,10 +6148,10 @@
     <w:name w:val="EndNote Bibliography"/>
     <w:basedOn w:val="RefEnd"/>
     <w:link w:val="EndNoteBibliographyChar"/>
-    <w:rsid w:val="006F46EF"/>
+    <w:rsid w:val="001F3DE7"/>
     <w:pPr>
       <w:spacing w:after="0" w:line="240" w:lineRule="auto"/>
-      <w:ind w:left="180" w:hanging="720"/>
+      <w:ind w:left="720" w:hanging="720"/>
       <w:jc w:val="both"/>
     </w:pPr>
     <w:rPr>
@@ -4745,7 +6164,7 @@
     <w:name w:val="EndNote Bibliography Char"/>
     <w:basedOn w:val="Char"/>
     <w:link w:val="EndNoteBibliography"/>
-    <w:rsid w:val="006F46EF"/>
+    <w:rsid w:val="001F3DE7"/>
     <w:rPr>
       <w:rFonts w:ascii="Times New Roman" w:eastAsia="Times New Roman" w:hAnsi="Times New Roman" w:cs="Times New Roman"/>
       <w:iCs/>

</xml_diff>